<commit_message>
Dodat sadrzaj za funkcionalnosti registracije i logovanja
</commit_message>
<xml_diff>
--- a/faza2/SSU/Katarina/SSU - Logovanje korisnika.docx
+++ b/faza2/SSU/Katarina/SSU - Logovanje korisnika.docx
@@ -1,6 +1,6 @@
 
 <file path=word/document.xml><?xml version="1.0" encoding="utf-8"?>
-<w:document xmlns:wpc="http://schemas.microsoft.com/office/word/2010/wordprocessingCanvas" xmlns:mc="http://schemas.openxmlformats.org/markup-compatibility/2006" xmlns:o="urn:schemas-microsoft-com:office:office" xmlns:r="http://schemas.openxmlformats.org/officeDocument/2006/relationships" xmlns:m="http://schemas.openxmlformats.org/officeDocument/2006/math" xmlns:v="urn:schemas-microsoft-com:vml" xmlns:wp14="http://schemas.microsoft.com/office/word/2010/wordprocessingDrawing" xmlns:wp="http://schemas.openxmlformats.org/drawingml/2006/wordprocessingDrawing" xmlns:w10="urn:schemas-microsoft-com:office:word" xmlns:w="http://schemas.openxmlformats.org/wordprocessingml/2006/main" xmlns:w14="http://schemas.microsoft.com/office/word/2010/wordml" xmlns:w15="http://schemas.microsoft.com/office/word/2012/wordml" xmlns:wpg="http://schemas.microsoft.com/office/word/2010/wordprocessingGroup" xmlns:wpi="http://schemas.microsoft.com/office/word/2010/wordprocessingInk" xmlns:wne="http://schemas.microsoft.com/office/word/2006/wordml" xmlns:wps="http://schemas.microsoft.com/office/word/2010/wordprocessingShape" mc:Ignorable="w14 w15 wp14">
+<w:document xmlns:ve="http://schemas.openxmlformats.org/markup-compatibility/2006" xmlns:o="urn:schemas-microsoft-com:office:office" xmlns:r="http://schemas.openxmlformats.org/officeDocument/2006/relationships" xmlns:m="http://schemas.openxmlformats.org/officeDocument/2006/math" xmlns:v="urn:schemas-microsoft-com:vml" xmlns:wp="http://schemas.openxmlformats.org/drawingml/2006/wordprocessingDrawing" xmlns:w10="urn:schemas-microsoft-com:office:word" xmlns:w="http://schemas.openxmlformats.org/wordprocessingml/2006/main" xmlns:wne="http://schemas.microsoft.com/office/word/2006/wordml">
   <w:body>
     <w:p>
       <w:pPr>
@@ -263,7 +263,7 @@
           <w:left w:w="0" w:type="dxa"/>
           <w:right w:w="0" w:type="dxa"/>
         </w:tblCellMar>
-        <w:tblLook w:val="01E0" w:firstRow="1" w:lastRow="1" w:firstColumn="1" w:lastColumn="1" w:noHBand="0" w:noVBand="0"/>
+        <w:tblLook w:val="01E0"/>
       </w:tblPr>
       <w:tblGrid>
         <w:gridCol w:w="2305"/>
@@ -646,17 +646,6 @@
     </w:p>
     <w:p>
       <w:pPr>
-        <w:pStyle w:val="BodyText"/>
-        <w:spacing w:before="8"/>
-        <w:rPr>
-          <w:rFonts w:ascii="Arial"/>
-          <w:b/>
-          <w:sz w:val="22"/>
-        </w:rPr>
-      </w:pPr>
-    </w:p>
-    <w:p>
-      <w:pPr>
         <w:spacing w:before="89"/>
         <w:ind w:left="3898" w:right="3800"/>
         <w:jc w:val="center"/>
@@ -672,1114 +661,450 @@
           <w:b/>
           <w:sz w:val="36"/>
         </w:rPr>
+        <w:lastRenderedPageBreak/>
         <w:t>Sadržaj</w:t>
       </w:r>
     </w:p>
-    <w:sdt>
-      <w:sdtPr>
-        <w:rPr>
-          <w:sz w:val="22"/>
-          <w:szCs w:val="22"/>
-        </w:rPr>
-        <w:id w:val="-71895306"/>
-        <w:docPartObj>
-          <w:docPartGallery w:val="Table of Contents"/>
-          <w:docPartUnique/>
-        </w:docPartObj>
-      </w:sdtPr>
-      <w:sdtContent>
-        <w:p>
-          <w:pPr>
-            <w:pStyle w:val="TOC1"/>
-            <w:tabs>
-              <w:tab w:val="right" w:pos="10230"/>
-            </w:tabs>
-            <w:rPr>
-              <w:rFonts w:asciiTheme="minorHAnsi" w:eastAsiaTheme="minorEastAsia" w:hAnsiTheme="minorHAnsi" w:cstheme="minorBidi"/>
-              <w:noProof/>
-              <w:sz w:val="22"/>
-              <w:szCs w:val="22"/>
-              <w:lang w:val="en-US"/>
-            </w:rPr>
-          </w:pPr>
-          <w:r>
-            <w:fldChar w:fldCharType="begin"/>
-          </w:r>
-          <w:r>
-            <w:instrText xml:space="preserve">TOC \o "1-2" \h \z \u </w:instrText>
-          </w:r>
-          <w:r>
-            <w:fldChar w:fldCharType="separate"/>
-          </w:r>
-          <w:hyperlink w:anchor="_Toc34571512" w:history="1">
-            <w:r>
-              <w:rPr>
-                <w:rStyle w:val="Hyperlink"/>
-                <w:noProof/>
-                <w:w w:val="99"/>
-              </w:rPr>
-              <w:t>1.</w:t>
-            </w:r>
-            <w:r>
-              <w:rPr>
-                <w:rFonts w:asciiTheme="minorHAnsi" w:eastAsiaTheme="minorEastAsia" w:hAnsiTheme="minorHAnsi" w:cstheme="minorBidi"/>
-                <w:noProof/>
-                <w:sz w:val="22"/>
-                <w:szCs w:val="22"/>
-                <w:lang w:val="en-US"/>
-              </w:rPr>
-              <w:tab/>
-            </w:r>
-            <w:r>
-              <w:rPr>
-                <w:rStyle w:val="Hyperlink"/>
-                <w:noProof/>
-              </w:rPr>
-              <w:t>Uvod</w:t>
-            </w:r>
-            <w:r>
-              <w:rPr>
-                <w:noProof/>
-                <w:webHidden/>
-              </w:rPr>
-              <w:tab/>
-            </w:r>
-            <w:r>
-              <w:rPr>
-                <w:noProof/>
-                <w:webHidden/>
-              </w:rPr>
-              <w:fldChar w:fldCharType="begin"/>
-            </w:r>
-            <w:r>
-              <w:rPr>
-                <w:noProof/>
-                <w:webHidden/>
-              </w:rPr>
-              <w:instrText xml:space="preserve"> PAGEREF _Toc34571512 \h </w:instrText>
-            </w:r>
-            <w:r>
-              <w:rPr>
-                <w:noProof/>
-                <w:webHidden/>
-              </w:rPr>
-            </w:r>
-            <w:r>
-              <w:rPr>
-                <w:noProof/>
-                <w:webHidden/>
-              </w:rPr>
-              <w:fldChar w:fldCharType="separate"/>
-            </w:r>
-            <w:r>
-              <w:rPr>
-                <w:noProof/>
-                <w:webHidden/>
-              </w:rPr>
-              <w:t>5</w:t>
-            </w:r>
-            <w:r>
-              <w:rPr>
-                <w:noProof/>
-                <w:webHidden/>
-              </w:rPr>
-              <w:fldChar w:fldCharType="end"/>
-            </w:r>
-          </w:hyperlink>
-        </w:p>
-        <w:p>
-          <w:pPr>
-            <w:pStyle w:val="TOC2"/>
-            <w:tabs>
-              <w:tab w:val="left" w:pos="1298"/>
-              <w:tab w:val="right" w:pos="10230"/>
-            </w:tabs>
-            <w:rPr>
-              <w:rFonts w:asciiTheme="minorHAnsi" w:eastAsiaTheme="minorEastAsia" w:hAnsiTheme="minorHAnsi" w:cstheme="minorBidi"/>
-              <w:noProof/>
-              <w:sz w:val="22"/>
-              <w:szCs w:val="22"/>
-              <w:lang w:val="en-US"/>
-            </w:rPr>
-          </w:pPr>
-          <w:hyperlink w:anchor="_Toc34571513" w:history="1">
-            <w:r>
-              <w:rPr>
-                <w:rStyle w:val="Hyperlink"/>
-                <w:noProof/>
-                <w:spacing w:val="-1"/>
-                <w:w w:val="99"/>
-              </w:rPr>
-              <w:t>1.1</w:t>
-            </w:r>
-            <w:r>
-              <w:rPr>
-                <w:rFonts w:asciiTheme="minorHAnsi" w:eastAsiaTheme="minorEastAsia" w:hAnsiTheme="minorHAnsi" w:cstheme="minorBidi"/>
-                <w:noProof/>
-                <w:sz w:val="22"/>
-                <w:szCs w:val="22"/>
-                <w:lang w:val="en-US"/>
-              </w:rPr>
-              <w:tab/>
-            </w:r>
-            <w:r>
-              <w:rPr>
-                <w:rStyle w:val="Hyperlink"/>
-                <w:noProof/>
-              </w:rPr>
-              <w:t>Rezime</w:t>
-            </w:r>
-            <w:r>
-              <w:rPr>
-                <w:noProof/>
-                <w:webHidden/>
-              </w:rPr>
-              <w:tab/>
-            </w:r>
-            <w:r>
-              <w:rPr>
-                <w:noProof/>
-                <w:webHidden/>
-              </w:rPr>
-              <w:fldChar w:fldCharType="begin"/>
-            </w:r>
-            <w:r>
-              <w:rPr>
-                <w:noProof/>
-                <w:webHidden/>
-              </w:rPr>
-              <w:instrText xml:space="preserve"> PAGEREF _Toc34571513 \h </w:instrText>
-            </w:r>
-            <w:r>
-              <w:rPr>
-                <w:noProof/>
-                <w:webHidden/>
-              </w:rPr>
-            </w:r>
-            <w:r>
-              <w:rPr>
-                <w:noProof/>
-                <w:webHidden/>
-              </w:rPr>
-              <w:fldChar w:fldCharType="separate"/>
-            </w:r>
-            <w:r>
-              <w:rPr>
-                <w:noProof/>
-                <w:webHidden/>
-              </w:rPr>
-              <w:t>5</w:t>
-            </w:r>
-            <w:r>
-              <w:rPr>
-                <w:noProof/>
-                <w:webHidden/>
-              </w:rPr>
-              <w:fldChar w:fldCharType="end"/>
-            </w:r>
-          </w:hyperlink>
-        </w:p>
-        <w:p>
-          <w:pPr>
-            <w:pStyle w:val="TOC2"/>
-            <w:tabs>
-              <w:tab w:val="left" w:pos="1298"/>
-              <w:tab w:val="right" w:pos="10230"/>
-            </w:tabs>
-            <w:rPr>
-              <w:rFonts w:asciiTheme="minorHAnsi" w:eastAsiaTheme="minorEastAsia" w:hAnsiTheme="minorHAnsi" w:cstheme="minorBidi"/>
-              <w:noProof/>
-              <w:sz w:val="22"/>
-              <w:szCs w:val="22"/>
-              <w:lang w:val="en-US"/>
-            </w:rPr>
-          </w:pPr>
-          <w:hyperlink w:anchor="_Toc34571514" w:history="1">
-            <w:r>
-              <w:rPr>
-                <w:rStyle w:val="Hyperlink"/>
-                <w:noProof/>
-                <w:spacing w:val="-1"/>
-                <w:w w:val="99"/>
-              </w:rPr>
-              <w:t>1.2</w:t>
-            </w:r>
-            <w:r>
-              <w:rPr>
-                <w:rFonts w:asciiTheme="minorHAnsi" w:eastAsiaTheme="minorEastAsia" w:hAnsiTheme="minorHAnsi" w:cstheme="minorBidi"/>
-                <w:noProof/>
-                <w:sz w:val="22"/>
-                <w:szCs w:val="22"/>
-                <w:lang w:val="en-US"/>
-              </w:rPr>
-              <w:tab/>
-            </w:r>
-            <w:r>
-              <w:rPr>
-                <w:rStyle w:val="Hyperlink"/>
-                <w:noProof/>
-              </w:rPr>
-              <w:t>Namena dokumenta i ciljne</w:t>
-            </w:r>
-            <w:r>
-              <w:rPr>
-                <w:rStyle w:val="Hyperlink"/>
-                <w:noProof/>
-                <w:spacing w:val="-3"/>
-              </w:rPr>
-              <w:t xml:space="preserve"> </w:t>
-            </w:r>
-            <w:r>
-              <w:rPr>
-                <w:rStyle w:val="Hyperlink"/>
-                <w:noProof/>
-              </w:rPr>
-              <w:t>grupe</w:t>
-            </w:r>
-            <w:r>
-              <w:rPr>
-                <w:noProof/>
-                <w:webHidden/>
-              </w:rPr>
-              <w:tab/>
-            </w:r>
-            <w:r>
-              <w:rPr>
-                <w:noProof/>
-                <w:webHidden/>
-              </w:rPr>
-              <w:fldChar w:fldCharType="begin"/>
-            </w:r>
-            <w:r>
-              <w:rPr>
-                <w:noProof/>
-                <w:webHidden/>
-              </w:rPr>
-              <w:instrText xml:space="preserve"> PAGEREF _Toc34571514 \h </w:instrText>
-            </w:r>
-            <w:r>
-              <w:rPr>
-                <w:noProof/>
-                <w:webHidden/>
-              </w:rPr>
-            </w:r>
-            <w:r>
-              <w:rPr>
-                <w:noProof/>
-                <w:webHidden/>
-              </w:rPr>
-              <w:fldChar w:fldCharType="separate"/>
-            </w:r>
-            <w:r>
-              <w:rPr>
-                <w:noProof/>
-                <w:webHidden/>
-              </w:rPr>
-              <w:t>5</w:t>
-            </w:r>
-            <w:r>
-              <w:rPr>
-                <w:noProof/>
-                <w:webHidden/>
-              </w:rPr>
-              <w:fldChar w:fldCharType="end"/>
-            </w:r>
-          </w:hyperlink>
-        </w:p>
-        <w:p>
-          <w:pPr>
-            <w:pStyle w:val="TOC2"/>
-            <w:tabs>
-              <w:tab w:val="left" w:pos="1298"/>
-              <w:tab w:val="right" w:pos="10230"/>
-            </w:tabs>
-            <w:rPr>
-              <w:rFonts w:asciiTheme="minorHAnsi" w:eastAsiaTheme="minorEastAsia" w:hAnsiTheme="minorHAnsi" w:cstheme="minorBidi"/>
-              <w:noProof/>
-              <w:sz w:val="22"/>
-              <w:szCs w:val="22"/>
-              <w:lang w:val="en-US"/>
-            </w:rPr>
-          </w:pPr>
-          <w:hyperlink w:anchor="_Toc34571515" w:history="1">
-            <w:r>
-              <w:rPr>
-                <w:rStyle w:val="Hyperlink"/>
-                <w:noProof/>
-                <w:spacing w:val="-1"/>
-                <w:w w:val="99"/>
-              </w:rPr>
-              <w:t>1.3</w:t>
-            </w:r>
-            <w:r>
-              <w:rPr>
-                <w:rFonts w:asciiTheme="minorHAnsi" w:eastAsiaTheme="minorEastAsia" w:hAnsiTheme="minorHAnsi" w:cstheme="minorBidi"/>
-                <w:noProof/>
-                <w:sz w:val="22"/>
-                <w:szCs w:val="22"/>
-                <w:lang w:val="en-US"/>
-              </w:rPr>
-              <w:tab/>
-            </w:r>
-            <w:r>
-              <w:rPr>
-                <w:rStyle w:val="Hyperlink"/>
-                <w:noProof/>
-              </w:rPr>
-              <w:t>Reference</w:t>
-            </w:r>
-            <w:r>
-              <w:rPr>
-                <w:noProof/>
-                <w:webHidden/>
-              </w:rPr>
-              <w:tab/>
-            </w:r>
-            <w:r>
-              <w:rPr>
-                <w:noProof/>
-                <w:webHidden/>
-              </w:rPr>
-              <w:fldChar w:fldCharType="begin"/>
-            </w:r>
-            <w:r>
-              <w:rPr>
-                <w:noProof/>
-                <w:webHidden/>
-              </w:rPr>
-              <w:instrText xml:space="preserve"> PAGEREF _Toc34571515 \h </w:instrText>
-            </w:r>
-            <w:r>
-              <w:rPr>
-                <w:noProof/>
-                <w:webHidden/>
-              </w:rPr>
-            </w:r>
-            <w:r>
-              <w:rPr>
-                <w:noProof/>
-                <w:webHidden/>
-              </w:rPr>
-              <w:fldChar w:fldCharType="separate"/>
-            </w:r>
-            <w:r>
-              <w:rPr>
-                <w:noProof/>
-                <w:webHidden/>
-              </w:rPr>
-              <w:t>5</w:t>
-            </w:r>
-            <w:r>
-              <w:rPr>
-                <w:noProof/>
-                <w:webHidden/>
-              </w:rPr>
-              <w:fldChar w:fldCharType="end"/>
-            </w:r>
-          </w:hyperlink>
-        </w:p>
-        <w:p>
-          <w:pPr>
-            <w:pStyle w:val="TOC2"/>
-            <w:tabs>
-              <w:tab w:val="left" w:pos="1298"/>
-              <w:tab w:val="right" w:pos="10230"/>
-            </w:tabs>
-            <w:rPr>
-              <w:rFonts w:asciiTheme="minorHAnsi" w:eastAsiaTheme="minorEastAsia" w:hAnsiTheme="minorHAnsi" w:cstheme="minorBidi"/>
-              <w:noProof/>
-              <w:sz w:val="22"/>
-              <w:szCs w:val="22"/>
-              <w:lang w:val="en-US"/>
-            </w:rPr>
-          </w:pPr>
-          <w:hyperlink w:anchor="_Toc34571516" w:history="1">
-            <w:r>
-              <w:rPr>
-                <w:rStyle w:val="Hyperlink"/>
-                <w:noProof/>
-                <w:spacing w:val="-1"/>
-                <w:w w:val="99"/>
-              </w:rPr>
-              <w:t>1.4</w:t>
-            </w:r>
-            <w:r>
-              <w:rPr>
-                <w:rFonts w:asciiTheme="minorHAnsi" w:eastAsiaTheme="minorEastAsia" w:hAnsiTheme="minorHAnsi" w:cstheme="minorBidi"/>
-                <w:noProof/>
-                <w:sz w:val="22"/>
-                <w:szCs w:val="22"/>
-                <w:lang w:val="en-US"/>
-              </w:rPr>
-              <w:tab/>
-            </w:r>
-            <w:r>
-              <w:rPr>
-                <w:rStyle w:val="Hyperlink"/>
-                <w:noProof/>
-              </w:rPr>
-              <w:t>Otvorena</w:t>
-            </w:r>
-            <w:r>
-              <w:rPr>
-                <w:rStyle w:val="Hyperlink"/>
-                <w:noProof/>
-                <w:spacing w:val="-2"/>
-              </w:rPr>
-              <w:t xml:space="preserve"> </w:t>
-            </w:r>
-            <w:r>
-              <w:rPr>
-                <w:rStyle w:val="Hyperlink"/>
-                <w:noProof/>
-              </w:rPr>
-              <w:t>pitanja</w:t>
-            </w:r>
-            <w:r>
-              <w:rPr>
-                <w:noProof/>
-                <w:webHidden/>
-              </w:rPr>
-              <w:tab/>
-            </w:r>
-            <w:r>
-              <w:rPr>
-                <w:noProof/>
-                <w:webHidden/>
-              </w:rPr>
-              <w:fldChar w:fldCharType="begin"/>
-            </w:r>
-            <w:r>
-              <w:rPr>
-                <w:noProof/>
-                <w:webHidden/>
-              </w:rPr>
-              <w:instrText xml:space="preserve"> PAGEREF _Toc34571516 \h </w:instrText>
-            </w:r>
-            <w:r>
-              <w:rPr>
-                <w:noProof/>
-                <w:webHidden/>
-              </w:rPr>
-            </w:r>
-            <w:r>
-              <w:rPr>
-                <w:noProof/>
-                <w:webHidden/>
-              </w:rPr>
-              <w:fldChar w:fldCharType="separate"/>
-            </w:r>
-            <w:r>
-              <w:rPr>
-                <w:noProof/>
-                <w:webHidden/>
-              </w:rPr>
-              <w:t>5</w:t>
-            </w:r>
-            <w:r>
-              <w:rPr>
-                <w:noProof/>
-                <w:webHidden/>
-              </w:rPr>
-              <w:fldChar w:fldCharType="end"/>
-            </w:r>
-          </w:hyperlink>
-        </w:p>
-        <w:p>
-          <w:pPr>
-            <w:pStyle w:val="TOC1"/>
-            <w:tabs>
-              <w:tab w:val="right" w:pos="10230"/>
-            </w:tabs>
-            <w:rPr>
-              <w:rFonts w:asciiTheme="minorHAnsi" w:eastAsiaTheme="minorEastAsia" w:hAnsiTheme="minorHAnsi" w:cstheme="minorBidi"/>
-              <w:noProof/>
-              <w:sz w:val="22"/>
-              <w:szCs w:val="22"/>
-              <w:lang w:val="en-US"/>
-            </w:rPr>
-          </w:pPr>
-          <w:hyperlink w:anchor="_Toc34571517" w:history="1">
-            <w:r>
-              <w:rPr>
-                <w:rStyle w:val="Hyperlink"/>
-                <w:noProof/>
-                <w:w w:val="99"/>
-              </w:rPr>
-              <w:t>2.</w:t>
-            </w:r>
-            <w:r>
-              <w:rPr>
-                <w:rFonts w:asciiTheme="minorHAnsi" w:eastAsiaTheme="minorEastAsia" w:hAnsiTheme="minorHAnsi" w:cstheme="minorBidi"/>
-                <w:noProof/>
-                <w:sz w:val="22"/>
-                <w:szCs w:val="22"/>
-                <w:lang w:val="en-US"/>
-              </w:rPr>
-              <w:tab/>
-            </w:r>
-            <w:r>
-              <w:rPr>
-                <w:rStyle w:val="Hyperlink"/>
-                <w:noProof/>
-              </w:rPr>
-              <w:t>Scenario popunjavanja</w:t>
-            </w:r>
-            <w:r>
-              <w:rPr>
-                <w:rStyle w:val="Hyperlink"/>
-                <w:noProof/>
-                <w:spacing w:val="-1"/>
-              </w:rPr>
-              <w:t xml:space="preserve"> </w:t>
-            </w:r>
-            <w:r>
-              <w:rPr>
-                <w:rStyle w:val="Hyperlink"/>
-                <w:noProof/>
-              </w:rPr>
-              <w:t>ankete</w:t>
-            </w:r>
-            <w:r>
-              <w:rPr>
-                <w:noProof/>
-                <w:webHidden/>
-              </w:rPr>
-              <w:tab/>
-            </w:r>
-            <w:r>
-              <w:rPr>
-                <w:noProof/>
-                <w:webHidden/>
-              </w:rPr>
-              <w:fldChar w:fldCharType="begin"/>
-            </w:r>
-            <w:r>
-              <w:rPr>
-                <w:noProof/>
-                <w:webHidden/>
-              </w:rPr>
-              <w:instrText xml:space="preserve"> PAGEREF _Toc34571517 \h </w:instrText>
-            </w:r>
-            <w:r>
-              <w:rPr>
-                <w:noProof/>
-                <w:webHidden/>
-              </w:rPr>
-            </w:r>
-            <w:r>
-              <w:rPr>
-                <w:noProof/>
-                <w:webHidden/>
-              </w:rPr>
-              <w:fldChar w:fldCharType="separate"/>
-            </w:r>
-            <w:r>
-              <w:rPr>
-                <w:noProof/>
-                <w:webHidden/>
-              </w:rPr>
-              <w:t>5</w:t>
-            </w:r>
-            <w:r>
-              <w:rPr>
-                <w:noProof/>
-                <w:webHidden/>
-              </w:rPr>
-              <w:fldChar w:fldCharType="end"/>
-            </w:r>
-          </w:hyperlink>
-        </w:p>
-        <w:p>
-          <w:pPr>
-            <w:pStyle w:val="TOC2"/>
-            <w:tabs>
-              <w:tab w:val="left" w:pos="1298"/>
-              <w:tab w:val="right" w:pos="10230"/>
-            </w:tabs>
-            <w:rPr>
-              <w:rFonts w:asciiTheme="minorHAnsi" w:eastAsiaTheme="minorEastAsia" w:hAnsiTheme="minorHAnsi" w:cstheme="minorBidi"/>
-              <w:noProof/>
-              <w:sz w:val="22"/>
-              <w:szCs w:val="22"/>
-              <w:lang w:val="en-US"/>
-            </w:rPr>
-          </w:pPr>
-          <w:hyperlink w:anchor="_Toc34571518" w:history="1">
-            <w:r>
-              <w:rPr>
-                <w:rStyle w:val="Hyperlink"/>
-                <w:noProof/>
-              </w:rPr>
-              <w:t>2.1</w:t>
-            </w:r>
-            <w:r>
-              <w:rPr>
-                <w:rFonts w:asciiTheme="minorHAnsi" w:eastAsiaTheme="minorEastAsia" w:hAnsiTheme="minorHAnsi" w:cstheme="minorBidi"/>
-                <w:noProof/>
-                <w:sz w:val="22"/>
-                <w:szCs w:val="22"/>
-                <w:lang w:val="en-US"/>
-              </w:rPr>
-              <w:tab/>
-            </w:r>
-            <w:r>
-              <w:rPr>
-                <w:rStyle w:val="Hyperlink"/>
-                <w:noProof/>
-              </w:rPr>
-              <w:t>Kratak opis</w:t>
-            </w:r>
-            <w:r>
-              <w:rPr>
-                <w:noProof/>
-                <w:webHidden/>
-              </w:rPr>
-              <w:tab/>
-            </w:r>
-            <w:r>
-              <w:rPr>
-                <w:noProof/>
-                <w:webHidden/>
-              </w:rPr>
-              <w:fldChar w:fldCharType="begin"/>
-            </w:r>
-            <w:r>
-              <w:rPr>
-                <w:noProof/>
-                <w:webHidden/>
-              </w:rPr>
-              <w:instrText xml:space="preserve"> PAGEREF _Toc34571518 \h </w:instrText>
-            </w:r>
-            <w:r>
-              <w:rPr>
-                <w:noProof/>
-                <w:webHidden/>
-              </w:rPr>
-            </w:r>
-            <w:r>
-              <w:rPr>
-                <w:noProof/>
-                <w:webHidden/>
-              </w:rPr>
-              <w:fldChar w:fldCharType="separate"/>
-            </w:r>
-            <w:r>
-              <w:rPr>
-                <w:noProof/>
-                <w:webHidden/>
-              </w:rPr>
-              <w:t>5</w:t>
-            </w:r>
-            <w:r>
-              <w:rPr>
-                <w:noProof/>
-                <w:webHidden/>
-              </w:rPr>
-              <w:fldChar w:fldCharType="end"/>
-            </w:r>
-          </w:hyperlink>
-        </w:p>
-        <w:p>
-          <w:pPr>
-            <w:pStyle w:val="TOC2"/>
-            <w:tabs>
-              <w:tab w:val="left" w:pos="1298"/>
-              <w:tab w:val="right" w:pos="10230"/>
-            </w:tabs>
-            <w:rPr>
-              <w:rFonts w:asciiTheme="minorHAnsi" w:eastAsiaTheme="minorEastAsia" w:hAnsiTheme="minorHAnsi" w:cstheme="minorBidi"/>
-              <w:noProof/>
-              <w:sz w:val="22"/>
-              <w:szCs w:val="22"/>
-              <w:lang w:val="en-US"/>
-            </w:rPr>
-          </w:pPr>
-          <w:hyperlink w:anchor="_Toc34571519" w:history="1">
-            <w:r>
-              <w:rPr>
-                <w:rStyle w:val="Hyperlink"/>
-                <w:noProof/>
-              </w:rPr>
-              <w:t>2.2</w:t>
-            </w:r>
-            <w:r>
-              <w:rPr>
-                <w:rFonts w:asciiTheme="minorHAnsi" w:eastAsiaTheme="minorEastAsia" w:hAnsiTheme="minorHAnsi" w:cstheme="minorBidi"/>
-                <w:noProof/>
-                <w:sz w:val="22"/>
-                <w:szCs w:val="22"/>
-                <w:lang w:val="en-US"/>
-              </w:rPr>
-              <w:tab/>
-            </w:r>
-            <w:r>
-              <w:rPr>
-                <w:rStyle w:val="Hyperlink"/>
-                <w:noProof/>
-              </w:rPr>
-              <w:t>Tok</w:t>
-            </w:r>
-            <w:r>
-              <w:rPr>
-                <w:rStyle w:val="Hyperlink"/>
-                <w:noProof/>
-                <w:spacing w:val="-2"/>
-              </w:rPr>
-              <w:t xml:space="preserve"> </w:t>
-            </w:r>
-            <w:r>
-              <w:rPr>
-                <w:rStyle w:val="Hyperlink"/>
-                <w:noProof/>
-              </w:rPr>
-              <w:t>dogadjaja</w:t>
-            </w:r>
-            <w:r>
-              <w:rPr>
-                <w:noProof/>
-                <w:webHidden/>
-              </w:rPr>
-              <w:tab/>
-            </w:r>
-            <w:r>
-              <w:rPr>
-                <w:noProof/>
-                <w:webHidden/>
-              </w:rPr>
-              <w:fldChar w:fldCharType="begin"/>
-            </w:r>
-            <w:r>
-              <w:rPr>
-                <w:noProof/>
-                <w:webHidden/>
-              </w:rPr>
-              <w:instrText xml:space="preserve"> PAGEREF _Toc34571519 \h </w:instrText>
-            </w:r>
-            <w:r>
-              <w:rPr>
-                <w:noProof/>
-                <w:webHidden/>
-              </w:rPr>
-            </w:r>
-            <w:r>
-              <w:rPr>
-                <w:noProof/>
-                <w:webHidden/>
-              </w:rPr>
-              <w:fldChar w:fldCharType="separate"/>
-            </w:r>
-            <w:r>
-              <w:rPr>
-                <w:noProof/>
-                <w:webHidden/>
-              </w:rPr>
-              <w:t>5</w:t>
-            </w:r>
-            <w:r>
-              <w:rPr>
-                <w:noProof/>
-                <w:webHidden/>
-              </w:rPr>
-              <w:fldChar w:fldCharType="end"/>
-            </w:r>
-          </w:hyperlink>
-        </w:p>
-        <w:p>
-          <w:pPr>
-            <w:pStyle w:val="TOC2"/>
-            <w:tabs>
-              <w:tab w:val="left" w:pos="1298"/>
-              <w:tab w:val="right" w:pos="10230"/>
-            </w:tabs>
-            <w:rPr>
-              <w:rFonts w:asciiTheme="minorHAnsi" w:eastAsiaTheme="minorEastAsia" w:hAnsiTheme="minorHAnsi" w:cstheme="minorBidi"/>
-              <w:noProof/>
-              <w:sz w:val="22"/>
-              <w:szCs w:val="22"/>
-              <w:lang w:val="en-US"/>
-            </w:rPr>
-          </w:pPr>
-          <w:hyperlink w:anchor="_Toc34571520" w:history="1">
-            <w:r>
-              <w:rPr>
-                <w:rStyle w:val="Hyperlink"/>
-                <w:noProof/>
-              </w:rPr>
-              <w:t>2.3</w:t>
-            </w:r>
-            <w:r>
-              <w:rPr>
-                <w:rFonts w:asciiTheme="minorHAnsi" w:eastAsiaTheme="minorEastAsia" w:hAnsiTheme="minorHAnsi" w:cstheme="minorBidi"/>
-                <w:noProof/>
-                <w:sz w:val="22"/>
-                <w:szCs w:val="22"/>
-                <w:lang w:val="en-US"/>
-              </w:rPr>
-              <w:tab/>
-            </w:r>
-            <w:r>
-              <w:rPr>
-                <w:rStyle w:val="Hyperlink"/>
-                <w:noProof/>
-              </w:rPr>
-              <w:t>Posebni</w:t>
-            </w:r>
-            <w:r>
-              <w:rPr>
-                <w:rStyle w:val="Hyperlink"/>
-                <w:noProof/>
-                <w:spacing w:val="-2"/>
-              </w:rPr>
-              <w:t xml:space="preserve"> </w:t>
-            </w:r>
-            <w:r>
-              <w:rPr>
-                <w:rStyle w:val="Hyperlink"/>
-                <w:noProof/>
-              </w:rPr>
-              <w:t>zahtevi</w:t>
-            </w:r>
-            <w:r>
-              <w:rPr>
-                <w:noProof/>
-                <w:webHidden/>
-              </w:rPr>
-              <w:tab/>
-            </w:r>
-            <w:r>
-              <w:rPr>
-                <w:noProof/>
-                <w:webHidden/>
-              </w:rPr>
-              <w:fldChar w:fldCharType="begin"/>
-            </w:r>
-            <w:r>
-              <w:rPr>
-                <w:noProof/>
-                <w:webHidden/>
-              </w:rPr>
-              <w:instrText xml:space="preserve"> PAGEREF _Toc34571520 \h </w:instrText>
-            </w:r>
-            <w:r>
-              <w:rPr>
-                <w:noProof/>
-                <w:webHidden/>
-              </w:rPr>
-            </w:r>
-            <w:r>
-              <w:rPr>
-                <w:noProof/>
-                <w:webHidden/>
-              </w:rPr>
-              <w:fldChar w:fldCharType="separate"/>
-            </w:r>
-            <w:r>
-              <w:rPr>
-                <w:noProof/>
-                <w:webHidden/>
-              </w:rPr>
-              <w:t>6</w:t>
-            </w:r>
-            <w:r>
-              <w:rPr>
-                <w:noProof/>
-                <w:webHidden/>
-              </w:rPr>
-              <w:fldChar w:fldCharType="end"/>
-            </w:r>
-          </w:hyperlink>
-        </w:p>
-        <w:p>
-          <w:pPr>
-            <w:pStyle w:val="TOC2"/>
-            <w:tabs>
-              <w:tab w:val="left" w:pos="1298"/>
-              <w:tab w:val="right" w:pos="10230"/>
-            </w:tabs>
-            <w:rPr>
-              <w:rFonts w:asciiTheme="minorHAnsi" w:eastAsiaTheme="minorEastAsia" w:hAnsiTheme="minorHAnsi" w:cstheme="minorBidi"/>
-              <w:noProof/>
-              <w:sz w:val="22"/>
-              <w:szCs w:val="22"/>
-              <w:lang w:val="en-US"/>
-            </w:rPr>
-          </w:pPr>
-          <w:hyperlink w:anchor="_Toc34571521" w:history="1">
-            <w:r>
-              <w:rPr>
-                <w:rStyle w:val="Hyperlink"/>
-                <w:noProof/>
-              </w:rPr>
-              <w:t>2.4</w:t>
-            </w:r>
-            <w:r>
-              <w:rPr>
-                <w:rFonts w:asciiTheme="minorHAnsi" w:eastAsiaTheme="minorEastAsia" w:hAnsiTheme="minorHAnsi" w:cstheme="minorBidi"/>
-                <w:noProof/>
-                <w:sz w:val="22"/>
-                <w:szCs w:val="22"/>
-                <w:lang w:val="en-US"/>
-              </w:rPr>
-              <w:tab/>
-            </w:r>
-            <w:r>
-              <w:rPr>
-                <w:rStyle w:val="Hyperlink"/>
-                <w:noProof/>
-              </w:rPr>
-              <w:t>Preduslovi</w:t>
-            </w:r>
-            <w:r>
-              <w:rPr>
-                <w:noProof/>
-                <w:webHidden/>
-              </w:rPr>
-              <w:tab/>
-            </w:r>
-            <w:r>
-              <w:rPr>
-                <w:noProof/>
-                <w:webHidden/>
-              </w:rPr>
-              <w:fldChar w:fldCharType="begin"/>
-            </w:r>
-            <w:r>
-              <w:rPr>
-                <w:noProof/>
-                <w:webHidden/>
-              </w:rPr>
-              <w:instrText xml:space="preserve"> PAGEREF _Toc34571521 \h </w:instrText>
-            </w:r>
-            <w:r>
-              <w:rPr>
-                <w:noProof/>
-                <w:webHidden/>
-              </w:rPr>
-            </w:r>
-            <w:r>
-              <w:rPr>
-                <w:noProof/>
-                <w:webHidden/>
-              </w:rPr>
-              <w:fldChar w:fldCharType="separate"/>
-            </w:r>
-            <w:r>
-              <w:rPr>
-                <w:noProof/>
-                <w:webHidden/>
-              </w:rPr>
-              <w:t>6</w:t>
-            </w:r>
-            <w:r>
-              <w:rPr>
-                <w:noProof/>
-                <w:webHidden/>
-              </w:rPr>
-              <w:fldChar w:fldCharType="end"/>
-            </w:r>
-          </w:hyperlink>
-        </w:p>
-        <w:p>
-          <w:pPr>
-            <w:pStyle w:val="TOC2"/>
-            <w:tabs>
-              <w:tab w:val="left" w:pos="1298"/>
-              <w:tab w:val="right" w:pos="10230"/>
-            </w:tabs>
-            <w:rPr>
-              <w:rFonts w:asciiTheme="minorHAnsi" w:eastAsiaTheme="minorEastAsia" w:hAnsiTheme="minorHAnsi" w:cstheme="minorBidi"/>
-              <w:noProof/>
-              <w:sz w:val="22"/>
-              <w:szCs w:val="22"/>
-              <w:lang w:val="en-US"/>
-            </w:rPr>
-          </w:pPr>
-          <w:hyperlink w:anchor="_Toc34571522" w:history="1">
-            <w:r>
-              <w:rPr>
-                <w:rStyle w:val="Hyperlink"/>
-                <w:noProof/>
-              </w:rPr>
-              <w:t>2.5</w:t>
-            </w:r>
-            <w:r>
-              <w:rPr>
-                <w:rFonts w:asciiTheme="minorHAnsi" w:eastAsiaTheme="minorEastAsia" w:hAnsiTheme="minorHAnsi" w:cstheme="minorBidi"/>
-                <w:noProof/>
-                <w:sz w:val="22"/>
-                <w:szCs w:val="22"/>
-                <w:lang w:val="en-US"/>
-              </w:rPr>
-              <w:tab/>
-            </w:r>
-            <w:r>
-              <w:rPr>
-                <w:rStyle w:val="Hyperlink"/>
-                <w:noProof/>
-              </w:rPr>
-              <w:t>Posledice</w:t>
-            </w:r>
-            <w:r>
-              <w:rPr>
-                <w:noProof/>
-                <w:webHidden/>
-              </w:rPr>
-              <w:tab/>
-            </w:r>
-            <w:r>
-              <w:rPr>
-                <w:noProof/>
-                <w:webHidden/>
-              </w:rPr>
-              <w:fldChar w:fldCharType="begin"/>
-            </w:r>
-            <w:r>
-              <w:rPr>
-                <w:noProof/>
-                <w:webHidden/>
-              </w:rPr>
-              <w:instrText xml:space="preserve"> PAGEREF _Toc34571522 \h </w:instrText>
-            </w:r>
-            <w:r>
-              <w:rPr>
-                <w:noProof/>
-                <w:webHidden/>
-              </w:rPr>
-            </w:r>
-            <w:r>
-              <w:rPr>
-                <w:noProof/>
-                <w:webHidden/>
-              </w:rPr>
-              <w:fldChar w:fldCharType="separate"/>
-            </w:r>
-            <w:r>
-              <w:rPr>
-                <w:noProof/>
-                <w:webHidden/>
-              </w:rPr>
-              <w:t>6</w:t>
-            </w:r>
-            <w:r>
-              <w:rPr>
-                <w:noProof/>
-                <w:webHidden/>
-              </w:rPr>
-              <w:fldChar w:fldCharType="end"/>
-            </w:r>
-          </w:hyperlink>
-        </w:p>
-        <w:p>
-          <w:pPr>
-            <w:spacing w:before="6" w:after="1"/>
-          </w:pPr>
-          <w:r>
-            <w:fldChar w:fldCharType="end"/>
-          </w:r>
-        </w:p>
-      </w:sdtContent>
-    </w:sdt>
+    <w:p>
+      <w:pPr>
+        <w:spacing w:before="89"/>
+        <w:ind w:left="3898" w:right="3800"/>
+        <w:jc w:val="center"/>
+        <w:rPr>
+          <w:rFonts w:ascii="Arial" w:hAnsi="Arial"/>
+          <w:b/>
+          <w:sz w:val="36"/>
+        </w:rPr>
+      </w:pPr>
+    </w:p>
+    <w:p>
+      <w:pPr>
+        <w:pStyle w:val="TOC1"/>
+        <w:numPr>
+          <w:ilvl w:val="0"/>
+          <w:numId w:val="14"/>
+        </w:numPr>
+        <w:tabs>
+          <w:tab w:val="left" w:pos="649"/>
+          <w:tab w:val="left" w:pos="650"/>
+          <w:tab w:val="right" w:pos="9578"/>
+        </w:tabs>
+      </w:pPr>
+      <w:hyperlink w:anchor="_bookmark0" w:history="1">
+        <w:r>
+          <w:t>Uvod</w:t>
+        </w:r>
+        <w:r>
+          <w:tab/>
+          <w:t>4</w:t>
+        </w:r>
+      </w:hyperlink>
+    </w:p>
+    <w:p>
+      <w:pPr>
+        <w:pStyle w:val="TOC2"/>
+        <w:numPr>
+          <w:ilvl w:val="1"/>
+          <w:numId w:val="14"/>
+        </w:numPr>
+        <w:tabs>
+          <w:tab w:val="left" w:pos="1297"/>
+          <w:tab w:val="left" w:pos="1298"/>
+          <w:tab w:val="right" w:pos="9578"/>
+        </w:tabs>
+        <w:spacing w:before="0"/>
+        <w:ind w:hanging="646"/>
+      </w:pPr>
+      <w:hyperlink w:anchor="_bookmark1" w:history="1">
+        <w:r>
+          <w:t>Rezime</w:t>
+        </w:r>
+        <w:r>
+          <w:tab/>
+          <w:t>4</w:t>
+        </w:r>
+      </w:hyperlink>
+    </w:p>
+    <w:p>
+      <w:pPr>
+        <w:pStyle w:val="TOC2"/>
+        <w:numPr>
+          <w:ilvl w:val="1"/>
+          <w:numId w:val="14"/>
+        </w:numPr>
+        <w:tabs>
+          <w:tab w:val="left" w:pos="1297"/>
+          <w:tab w:val="left" w:pos="1298"/>
+          <w:tab w:val="right" w:pos="9578"/>
+        </w:tabs>
+      </w:pPr>
+      <w:hyperlink w:anchor="_bookmark2" w:history="1">
+        <w:r>
+          <w:t>Namena dokumenta i</w:t>
+        </w:r>
+        <w:r>
+          <w:rPr>
+            <w:spacing w:val="-2"/>
+          </w:rPr>
+          <w:t xml:space="preserve"> </w:t>
+        </w:r>
+        <w:r>
+          <w:t>ciljne grupe</w:t>
+        </w:r>
+        <w:r>
+          <w:tab/>
+          <w:t>4</w:t>
+        </w:r>
+      </w:hyperlink>
+    </w:p>
+    <w:p>
+      <w:pPr>
+        <w:pStyle w:val="TOC2"/>
+        <w:numPr>
+          <w:ilvl w:val="1"/>
+          <w:numId w:val="14"/>
+        </w:numPr>
+        <w:tabs>
+          <w:tab w:val="left" w:pos="1297"/>
+          <w:tab w:val="left" w:pos="1298"/>
+          <w:tab w:val="right" w:pos="9578"/>
+        </w:tabs>
+      </w:pPr>
+      <w:hyperlink w:anchor="_bookmark3" w:history="1">
+        <w:r>
+          <w:t>Reference</w:t>
+        </w:r>
+        <w:r>
+          <w:tab/>
+          <w:t>4</w:t>
+        </w:r>
+      </w:hyperlink>
+    </w:p>
+    <w:p>
+      <w:pPr>
+        <w:pStyle w:val="TOC2"/>
+        <w:numPr>
+          <w:ilvl w:val="1"/>
+          <w:numId w:val="14"/>
+        </w:numPr>
+        <w:tabs>
+          <w:tab w:val="left" w:pos="1297"/>
+          <w:tab w:val="left" w:pos="1298"/>
+          <w:tab w:val="right" w:pos="9578"/>
+        </w:tabs>
+      </w:pPr>
+      <w:hyperlink w:anchor="_bookmark4" w:history="1">
+        <w:r>
+          <w:t>Otvorena</w:t>
+        </w:r>
+        <w:r>
+          <w:rPr>
+            <w:spacing w:val="-1"/>
+          </w:rPr>
+          <w:t xml:space="preserve"> </w:t>
+        </w:r>
+        <w:r>
+          <w:t>pitanja</w:t>
+        </w:r>
+        <w:r>
+          <w:tab/>
+          <w:t>4</w:t>
+        </w:r>
+      </w:hyperlink>
+    </w:p>
+    <w:p>
+      <w:pPr>
+        <w:pStyle w:val="TOC1"/>
+        <w:numPr>
+          <w:ilvl w:val="0"/>
+          <w:numId w:val="14"/>
+        </w:numPr>
+        <w:tabs>
+          <w:tab w:val="left" w:pos="649"/>
+          <w:tab w:val="left" w:pos="650"/>
+          <w:tab w:val="right" w:pos="9578"/>
+        </w:tabs>
+        <w:spacing w:before="120"/>
+        <w:ind w:left="646" w:hanging="431"/>
+      </w:pPr>
+      <w:hyperlink w:anchor="_bookmark5" w:history="1">
+        <w:r>
+          <w:t>Scenario davanja</w:t>
+        </w:r>
+      </w:hyperlink>
+      <w:r>
+        <w:t xml:space="preserve"> predviđanja</w:t>
+      </w:r>
+      <w:r>
+        <w:tab/>
+        <w:t>4</w:t>
+      </w:r>
+    </w:p>
+    <w:p>
+      <w:pPr>
+        <w:pStyle w:val="TOC1"/>
+        <w:tabs>
+          <w:tab w:val="left" w:pos="649"/>
+          <w:tab w:val="left" w:pos="1276"/>
+          <w:tab w:val="right" w:pos="9578"/>
+        </w:tabs>
+        <w:spacing w:before="120"/>
+        <w:ind w:left="652" w:firstLine="0"/>
+      </w:pPr>
+      <w:hyperlink w:anchor="_bookmark6" w:history="1">
+        <w:r>
+          <w:t>2.1</w:t>
+        </w:r>
+        <w:r>
+          <w:tab/>
+          <w:t>Kratak</w:t>
+        </w:r>
+        <w:r>
+          <w:rPr>
+            <w:spacing w:val="-2"/>
+          </w:rPr>
+          <w:t xml:space="preserve"> </w:t>
+        </w:r>
+        <w:r>
+          <w:t>opis</w:t>
+        </w:r>
+      </w:hyperlink>
+      <w:r>
+        <w:tab/>
+        <w:t>4</w:t>
+      </w:r>
+    </w:p>
+    <w:p>
+      <w:pPr>
+        <w:pStyle w:val="TOC1"/>
+        <w:tabs>
+          <w:tab w:val="left" w:pos="649"/>
+          <w:tab w:val="left" w:pos="1276"/>
+          <w:tab w:val="right" w:pos="9578"/>
+        </w:tabs>
+        <w:spacing w:before="120" w:after="120"/>
+        <w:ind w:left="652" w:firstLine="0"/>
+      </w:pPr>
+      <w:hyperlink w:anchor="_bookmark7" w:history="1">
+        <w:r>
+          <w:t>2.2</w:t>
+        </w:r>
+        <w:r>
+          <w:tab/>
+          <w:t>Tok</w:t>
+        </w:r>
+        <w:r>
+          <w:rPr>
+            <w:spacing w:val="-1"/>
+          </w:rPr>
+          <w:t xml:space="preserve"> </w:t>
+        </w:r>
+        <w:r>
+          <w:t>dogadjaja</w:t>
+        </w:r>
+      </w:hyperlink>
+      <w:r>
+        <w:tab/>
+        <w:t>4</w:t>
+      </w:r>
+    </w:p>
+    <w:p>
+      <w:pPr>
+        <w:pStyle w:val="BodyText"/>
+        <w:tabs>
+          <w:tab w:val="left" w:pos="1276"/>
+          <w:tab w:val="left" w:pos="1560"/>
+          <w:tab w:val="left" w:pos="1985"/>
+          <w:tab w:val="right" w:pos="9577"/>
+        </w:tabs>
+      </w:pPr>
+      <w:r>
+        <w:tab/>
+        <w:t>2.2.1</w:t>
+      </w:r>
+      <w:r>
+        <w:tab/>
+      </w:r>
+      <w:r>
+        <w:t>Korisnik se uspešno loguje na sajt</w:t>
+      </w:r>
+      <w:r>
+        <w:tab/>
+        <w:t>4</w:t>
+      </w:r>
+    </w:p>
+    <w:p>
+      <w:pPr>
+        <w:pStyle w:val="BodyText"/>
+        <w:tabs>
+          <w:tab w:val="left" w:pos="1276"/>
+          <w:tab w:val="left" w:pos="1560"/>
+          <w:tab w:val="left" w:pos="1985"/>
+          <w:tab w:val="right" w:pos="9577"/>
+        </w:tabs>
+      </w:pPr>
+      <w:r>
+        <w:tab/>
+        <w:t>2.2.</w:t>
+      </w:r>
+      <w:r>
+        <w:t>2</w:t>
+      </w:r>
+      <w:r>
+        <w:t>a</w:t>
+      </w:r>
+      <w:r>
+        <w:tab/>
+      </w:r>
+      <w:r>
+        <w:t xml:space="preserve">Korisnik </w:t>
+      </w:r>
+      <w:r>
+        <w:t>pogrešno popunjava/ostavlja prazna polja</w:t>
+      </w:r>
+      <w:r>
+        <w:tab/>
+      </w:r>
+      <w:r>
+        <w:t xml:space="preserve"> 5</w:t>
+      </w:r>
+    </w:p>
+    <w:p>
+      <w:pPr>
+        <w:pStyle w:val="BodyText"/>
+        <w:tabs>
+          <w:tab w:val="left" w:pos="1276"/>
+          <w:tab w:val="left" w:pos="1560"/>
+          <w:tab w:val="left" w:pos="1985"/>
+          <w:tab w:val="right" w:pos="9577"/>
+        </w:tabs>
+      </w:pPr>
+      <w:r>
+        <w:tab/>
+        <w:t>2.2.</w:t>
+      </w:r>
+      <w:r>
+        <w:t>3</w:t>
+      </w:r>
+      <w:r>
+        <w:tab/>
+      </w:r>
+      <w:r>
+        <w:t xml:space="preserve">Korisnik </w:t>
+      </w:r>
+      <w:r>
+        <w:t>se uspešno izloguje sa sajta</w:t>
+      </w:r>
+      <w:r>
+        <w:tab/>
+      </w:r>
+      <w:r>
+        <w:t>5</w:t>
+      </w:r>
+    </w:p>
+    <w:p>
+      <w:pPr>
+        <w:pStyle w:val="BodyText"/>
+        <w:tabs>
+          <w:tab w:val="left" w:pos="1276"/>
+          <w:tab w:val="left" w:pos="1560"/>
+          <w:tab w:val="left" w:pos="1985"/>
+          <w:tab w:val="right" w:pos="9577"/>
+        </w:tabs>
+      </w:pPr>
+      <w:r>
+        <w:tab/>
+      </w:r>
+    </w:p>
+    <w:p>
+      <w:pPr>
+        <w:pStyle w:val="TOC1"/>
+        <w:tabs>
+          <w:tab w:val="left" w:pos="649"/>
+          <w:tab w:val="left" w:pos="1276"/>
+          <w:tab w:val="right" w:pos="9578"/>
+        </w:tabs>
+        <w:spacing w:before="120"/>
+        <w:ind w:left="652" w:firstLine="0"/>
+      </w:pPr>
+      <w:hyperlink w:anchor="_bookmark7" w:history="1">
+        <w:r>
+          <w:t>2.3</w:t>
+        </w:r>
+        <w:r>
+          <w:tab/>
+        </w:r>
+        <w:r>
+          <w:t>Posebni zahtev</w:t>
+        </w:r>
+      </w:hyperlink>
+      <w:r>
+        <w:t>i</w:t>
+      </w:r>
+      <w:r>
+        <w:tab/>
+        <w:t>6</w:t>
+      </w:r>
+    </w:p>
+    <w:p>
+      <w:pPr>
+        <w:pStyle w:val="TOC1"/>
+        <w:tabs>
+          <w:tab w:val="left" w:pos="649"/>
+          <w:tab w:val="left" w:pos="1276"/>
+          <w:tab w:val="right" w:pos="9578"/>
+        </w:tabs>
+        <w:spacing w:before="120"/>
+        <w:ind w:left="652" w:firstLine="0"/>
+      </w:pPr>
+      <w:hyperlink w:anchor="_bookmark7" w:history="1">
+        <w:r>
+          <w:t>2.4</w:t>
+        </w:r>
+        <w:r>
+          <w:tab/>
+        </w:r>
+        <w:r>
+          <w:t xml:space="preserve">Preduslovi </w:t>
+        </w:r>
+      </w:hyperlink>
+      <w:r>
+        <w:tab/>
+        <w:t>6</w:t>
+      </w:r>
+    </w:p>
+    <w:p>
+      <w:pPr>
+        <w:pStyle w:val="TOC1"/>
+        <w:tabs>
+          <w:tab w:val="left" w:pos="649"/>
+          <w:tab w:val="left" w:pos="1276"/>
+          <w:tab w:val="right" w:pos="9578"/>
+        </w:tabs>
+        <w:spacing w:before="120"/>
+        <w:ind w:left="652" w:firstLine="0"/>
+      </w:pPr>
+      <w:hyperlink w:anchor="_bookmark7" w:history="1">
+        <w:r>
+          <w:t>2.5</w:t>
+        </w:r>
+        <w:r>
+          <w:tab/>
+        </w:r>
+        <w:r>
+          <w:t xml:space="preserve">Posledice </w:t>
+        </w:r>
+      </w:hyperlink>
+      <w:r>
+        <w:tab/>
+        <w:t>6</w:t>
+      </w:r>
+    </w:p>
+    <w:p>
+      <w:pPr>
+        <w:spacing w:before="6" w:after="1"/>
+      </w:pPr>
+    </w:p>
     <w:tbl>
       <w:tblPr>
         <w:tblW w:w="0" w:type="auto"/>
@@ -1789,7 +1114,7 @@
           <w:left w:w="0" w:type="dxa"/>
           <w:right w:w="0" w:type="dxa"/>
         </w:tblCellMar>
-        <w:tblLook w:val="01E0" w:firstRow="1" w:lastRow="1" w:firstColumn="1" w:lastColumn="1" w:noHBand="0" w:noVBand="0"/>
+        <w:tblLook w:val="01E0"/>
       </w:tblPr>
       <w:tblGrid>
         <w:gridCol w:w="1050"/>
@@ -2401,16 +1726,7 @@
       </w:pPr>
       <w:bookmarkStart w:id="2" w:name="_Toc34571514"/>
       <w:r>
-        <w:t>Namena dokumenta i ciljne</w:t>
-      </w:r>
-      <w:r>
-        <w:rPr>
-          <w:spacing w:val="-3"/>
-        </w:rPr>
-        <w:t xml:space="preserve"> </w:t>
-      </w:r>
-      <w:r>
-        <w:t>grupe</w:t>
+        <w:t>Namena dokumenta i ciljnegrupe</w:t>
       </w:r>
       <w:bookmarkEnd w:id="2"/>
     </w:p>
@@ -2473,20 +1789,7 @@
         <w:rPr>
           <w:sz w:val="20"/>
         </w:rPr>
-        <w:t>Projektni</w:t>
-      </w:r>
-      <w:r>
-        <w:rPr>
-          <w:spacing w:val="-2"/>
-          <w:sz w:val="20"/>
-        </w:rPr>
-        <w:t xml:space="preserve"> </w:t>
-      </w:r>
-      <w:r>
-        <w:rPr>
-          <w:sz w:val="20"/>
-        </w:rPr>
-        <w:t>zadatak</w:t>
+        <w:t>Projektnizadatak</w:t>
       </w:r>
     </w:p>
     <w:p>
@@ -2509,20 +1812,7 @@
         <w:rPr>
           <w:sz w:val="20"/>
         </w:rPr>
-        <w:t>Uputstvo za pisanje specifikacije scenarija upotrebe</w:t>
-      </w:r>
-      <w:r>
-        <w:rPr>
-          <w:spacing w:val="-3"/>
-          <w:sz w:val="20"/>
-        </w:rPr>
-        <w:t xml:space="preserve"> </w:t>
-      </w:r>
-      <w:r>
-        <w:rPr>
-          <w:sz w:val="20"/>
-        </w:rPr>
-        <w:t>funkcionalnosti</w:t>
+        <w:t>Uputstvo za pisanje specifikacije scenarija upotrebefunkcionalnosti</w:t>
       </w:r>
     </w:p>
     <w:p>
@@ -2545,20 +1835,7 @@
         <w:rPr>
           <w:sz w:val="20"/>
         </w:rPr>
-        <w:t>Guidelines – Use Case, Rational Unified Process</w:t>
-      </w:r>
-      <w:r>
-        <w:rPr>
-          <w:spacing w:val="1"/>
-          <w:sz w:val="20"/>
-        </w:rPr>
-        <w:t xml:space="preserve"> </w:t>
-      </w:r>
-      <w:r>
-        <w:rPr>
-          <w:sz w:val="20"/>
-        </w:rPr>
-        <w:t>2000</w:t>
+        <w:t>Guidelines – Use Case, Rational Unified Process2000</w:t>
       </w:r>
     </w:p>
     <w:p>
@@ -2581,20 +1858,7 @@
         <w:rPr>
           <w:sz w:val="20"/>
         </w:rPr>
-        <w:t>Guidelines – Use Case Storyboard, Rational Unified Process</w:t>
-      </w:r>
-      <w:r>
-        <w:rPr>
-          <w:spacing w:val="-1"/>
-          <w:sz w:val="20"/>
-        </w:rPr>
-        <w:t xml:space="preserve"> </w:t>
-      </w:r>
-      <w:r>
-        <w:rPr>
-          <w:sz w:val="20"/>
-        </w:rPr>
-        <w:t>2000</w:t>
+        <w:t>Guidelines – Use Case Storyboard, Rational Unified Process2000</w:t>
       </w:r>
     </w:p>
     <w:p>
@@ -2612,16 +1876,7 @@
       </w:pPr>
       <w:bookmarkStart w:id="4" w:name="_Toc34571516"/>
       <w:r>
-        <w:t>Otvorena</w:t>
-      </w:r>
-      <w:r>
-        <w:rPr>
-          <w:spacing w:val="-2"/>
-        </w:rPr>
-        <w:t xml:space="preserve"> </w:t>
-      </w:r>
-      <w:r>
-        <w:t>pitanja</w:t>
+        <w:t>Otvorenapitanja</w:t>
       </w:r>
       <w:bookmarkEnd w:id="4"/>
     </w:p>
@@ -2653,7 +1908,7 @@
           <w:left w:w="0" w:type="dxa"/>
           <w:right w:w="0" w:type="dxa"/>
         </w:tblCellMar>
-        <w:tblLook w:val="01E0" w:firstRow="1" w:lastRow="1" w:firstColumn="1" w:lastColumn="1" w:noHBand="0" w:noVBand="0"/>
+        <w:tblLook w:val="01E0"/>
       </w:tblPr>
       <w:tblGrid>
         <w:gridCol w:w="1188"/>
@@ -2961,18 +2216,18 @@
       <w:bookmarkStart w:id="6" w:name="_Toc34571517"/>
       <w:bookmarkEnd w:id="5"/>
       <w:r>
-        <w:t>Scenario popunjavanja</w:t>
-      </w:r>
-      <w:r>
-        <w:rPr>
-          <w:spacing w:val="-1"/>
-        </w:rPr>
+        <w:t>Scenario</w:t>
+      </w:r>
+      <w:r>
+        <w:t xml:space="preserve"> funkcionalnosti</w:t>
+      </w:r>
+      <w:r>
         <w:t xml:space="preserve"> </w:t>
       </w:r>
-      <w:r>
-        <w:t>ankete</w:t>
-      </w:r>
       <w:bookmarkEnd w:id="6"/>
+      <w:r>
+        <w:t>logovanja</w:t>
+      </w:r>
     </w:p>
     <w:p>
       <w:pPr>
@@ -3047,9 +2302,6 @@
         <w:t>Tok</w:t>
       </w:r>
       <w:r>
-        <w:rPr>
-          <w:spacing w:val="-2"/>
-        </w:rPr>
         <w:t xml:space="preserve"> </w:t>
       </w:r>
       <w:r>
@@ -3115,12 +2367,6 @@
         <w:pStyle w:val="Podnaslov"/>
       </w:pPr>
       <w:r>
-        <w:rPr>
-          <w:w w:val="99"/>
-        </w:rPr>
-        <w:t xml:space="preserve"> </w:t>
-      </w:r>
-      <w:r>
         <w:t>U</w:t>
       </w:r>
       <w:r>
@@ -3338,13 +2584,6 @@
         <w:pStyle w:val="Podnaslov"/>
       </w:pPr>
       <w:r>
-        <w:rPr>
-          <w:spacing w:val="-50"/>
-          <w:w w:val="99"/>
-        </w:rPr>
-        <w:t xml:space="preserve"> </w:t>
-      </w:r>
-      <w:r>
         <w:t xml:space="preserve">Korisnik se uspešno izloguje </w:t>
       </w:r>
       <w:r>
@@ -3441,16 +2680,7 @@
         <w:tab/>
       </w:r>
       <w:r>
-        <w:t>Posebni</w:t>
-      </w:r>
-      <w:r>
-        <w:rPr>
-          <w:spacing w:val="-2"/>
-        </w:rPr>
-        <w:t xml:space="preserve"> </w:t>
-      </w:r>
-      <w:r>
-        <w:t>zahtevi</w:t>
+        <w:t>Posebnizahtevi</w:t>
       </w:r>
       <w:bookmarkEnd w:id="17"/>
     </w:p>
@@ -3657,15 +2887,15 @@
 </file>
 
 <file path=word/endnotes.xml><?xml version="1.0" encoding="utf-8"?>
-<w:endnotes xmlns:wpc="http://schemas.microsoft.com/office/word/2010/wordprocessingCanvas" xmlns:mc="http://schemas.openxmlformats.org/markup-compatibility/2006" xmlns:o="urn:schemas-microsoft-com:office:office" xmlns:r="http://schemas.openxmlformats.org/officeDocument/2006/relationships" xmlns:m="http://schemas.openxmlformats.org/officeDocument/2006/math" xmlns:v="urn:schemas-microsoft-com:vml" xmlns:wp14="http://schemas.microsoft.com/office/word/2010/wordprocessingDrawing" xmlns:wp="http://schemas.openxmlformats.org/drawingml/2006/wordprocessingDrawing" xmlns:w10="urn:schemas-microsoft-com:office:word" xmlns:w="http://schemas.openxmlformats.org/wordprocessingml/2006/main" xmlns:w14="http://schemas.microsoft.com/office/word/2010/wordml" xmlns:w15="http://schemas.microsoft.com/office/word/2012/wordml" xmlns:wpg="http://schemas.microsoft.com/office/word/2010/wordprocessingGroup" xmlns:wpi="http://schemas.microsoft.com/office/word/2010/wordprocessingInk" xmlns:wne="http://schemas.microsoft.com/office/word/2006/wordml" xmlns:wps="http://schemas.microsoft.com/office/word/2010/wordprocessingShape" mc:Ignorable="w14 w15 wp14">
-  <w:endnote w:type="separator" w:id="-1">
+<w:endnotes xmlns:ve="http://schemas.openxmlformats.org/markup-compatibility/2006" xmlns:o="urn:schemas-microsoft-com:office:office" xmlns:r="http://schemas.openxmlformats.org/officeDocument/2006/relationships" xmlns:m="http://schemas.openxmlformats.org/officeDocument/2006/math" xmlns:v="urn:schemas-microsoft-com:vml" xmlns:wp="http://schemas.openxmlformats.org/drawingml/2006/wordprocessingDrawing" xmlns:w10="urn:schemas-microsoft-com:office:word" xmlns:w="http://schemas.openxmlformats.org/wordprocessingml/2006/main" xmlns:wne="http://schemas.microsoft.com/office/word/2006/wordml">
+  <w:endnote w:type="separator" w:id="0">
     <w:p>
       <w:r>
         <w:separator/>
       </w:r>
     </w:p>
   </w:endnote>
-  <w:endnote w:type="continuationSeparator" w:id="0">
+  <w:endnote w:type="continuationSeparator" w:id="1">
     <w:p>
       <w:r>
         <w:continuationSeparator/>
@@ -3676,15 +2906,15 @@
 </file>
 
 <file path=word/footnotes.xml><?xml version="1.0" encoding="utf-8"?>
-<w:footnotes xmlns:wpc="http://schemas.microsoft.com/office/word/2010/wordprocessingCanvas" xmlns:mc="http://schemas.openxmlformats.org/markup-compatibility/2006" xmlns:o="urn:schemas-microsoft-com:office:office" xmlns:r="http://schemas.openxmlformats.org/officeDocument/2006/relationships" xmlns:m="http://schemas.openxmlformats.org/officeDocument/2006/math" xmlns:v="urn:schemas-microsoft-com:vml" xmlns:wp14="http://schemas.microsoft.com/office/word/2010/wordprocessingDrawing" xmlns:wp="http://schemas.openxmlformats.org/drawingml/2006/wordprocessingDrawing" xmlns:w10="urn:schemas-microsoft-com:office:word" xmlns:w="http://schemas.openxmlformats.org/wordprocessingml/2006/main" xmlns:w14="http://schemas.microsoft.com/office/word/2010/wordml" xmlns:w15="http://schemas.microsoft.com/office/word/2012/wordml" xmlns:wpg="http://schemas.microsoft.com/office/word/2010/wordprocessingGroup" xmlns:wpi="http://schemas.microsoft.com/office/word/2010/wordprocessingInk" xmlns:wne="http://schemas.microsoft.com/office/word/2006/wordml" xmlns:wps="http://schemas.microsoft.com/office/word/2010/wordprocessingShape" mc:Ignorable="w14 w15 wp14">
-  <w:footnote w:type="separator" w:id="-1">
+<w:footnotes xmlns:ve="http://schemas.openxmlformats.org/markup-compatibility/2006" xmlns:o="urn:schemas-microsoft-com:office:office" xmlns:r="http://schemas.openxmlformats.org/officeDocument/2006/relationships" xmlns:m="http://schemas.openxmlformats.org/officeDocument/2006/math" xmlns:v="urn:schemas-microsoft-com:vml" xmlns:wp="http://schemas.openxmlformats.org/drawingml/2006/wordprocessingDrawing" xmlns:w10="urn:schemas-microsoft-com:office:word" xmlns:w="http://schemas.openxmlformats.org/wordprocessingml/2006/main" xmlns:wne="http://schemas.microsoft.com/office/word/2006/wordml">
+  <w:footnote w:type="separator" w:id="0">
     <w:p>
       <w:r>
         <w:separator/>
       </w:r>
     </w:p>
   </w:footnote>
-  <w:footnote w:type="continuationSeparator" w:id="0">
+  <w:footnote w:type="continuationSeparator" w:id="1">
     <w:p>
       <w:r>
         <w:continuationSeparator/>
@@ -3695,7 +2925,7 @@
 </file>
 
 <file path=word/header1.xml><?xml version="1.0" encoding="utf-8"?>
-<w:hdr xmlns:wpc="http://schemas.microsoft.com/office/word/2010/wordprocessingCanvas" xmlns:mc="http://schemas.openxmlformats.org/markup-compatibility/2006" xmlns:o="urn:schemas-microsoft-com:office:office" xmlns:r="http://schemas.openxmlformats.org/officeDocument/2006/relationships" xmlns:m="http://schemas.openxmlformats.org/officeDocument/2006/math" xmlns:v="urn:schemas-microsoft-com:vml" xmlns:wp14="http://schemas.microsoft.com/office/word/2010/wordprocessingDrawing" xmlns:wp="http://schemas.openxmlformats.org/drawingml/2006/wordprocessingDrawing" xmlns:w10="urn:schemas-microsoft-com:office:word" xmlns:w="http://schemas.openxmlformats.org/wordprocessingml/2006/main" xmlns:w14="http://schemas.microsoft.com/office/word/2010/wordml" xmlns:w15="http://schemas.microsoft.com/office/word/2012/wordml" xmlns:wpg="http://schemas.microsoft.com/office/word/2010/wordprocessingGroup" xmlns:wpi="http://schemas.microsoft.com/office/word/2010/wordprocessingInk" xmlns:wne="http://schemas.microsoft.com/office/word/2006/wordml" xmlns:wps="http://schemas.microsoft.com/office/word/2010/wordprocessingShape" mc:Ignorable="w14 w15 wp14">
+<w:hdr xmlns:ve="http://schemas.openxmlformats.org/markup-compatibility/2006" xmlns:o="urn:schemas-microsoft-com:office:office" xmlns:r="http://schemas.openxmlformats.org/officeDocument/2006/relationships" xmlns:m="http://schemas.openxmlformats.org/officeDocument/2006/math" xmlns:v="urn:schemas-microsoft-com:vml" xmlns:wp="http://schemas.openxmlformats.org/drawingml/2006/wordprocessingDrawing" xmlns:w10="urn:schemas-microsoft-com:office:word" xmlns:w="http://schemas.openxmlformats.org/wordprocessingml/2006/main" xmlns:wne="http://schemas.microsoft.com/office/word/2006/wordml">
   <w:p>
     <w:pPr>
       <w:pStyle w:val="BodyText"/>
@@ -3706,205 +2936,77 @@
         <w:noProof/>
         <w:lang w:val="en-US"/>
       </w:rPr>
-      <mc:AlternateContent>
-        <mc:Choice Requires="wps">
-          <w:drawing>
-            <wp:anchor distT="0" distB="0" distL="114300" distR="114300" simplePos="0" relativeHeight="251657728" behindDoc="1" locked="0" layoutInCell="1" allowOverlap="1">
-              <wp:simplePos x="0" y="0"/>
-              <wp:positionH relativeFrom="page">
-                <wp:posOffset>1129030</wp:posOffset>
-              </wp:positionH>
-              <wp:positionV relativeFrom="page">
-                <wp:posOffset>453390</wp:posOffset>
-              </wp:positionV>
-              <wp:extent cx="6339840" cy="168910"/>
-              <wp:effectExtent l="0" t="0" r="0" b="0"/>
-              <wp:wrapNone/>
-              <wp:docPr id="1" name="Text Box 1"/>
-              <wp:cNvGraphicFramePr>
-                <a:graphicFrameLocks xmlns:a="http://schemas.openxmlformats.org/drawingml/2006/main"/>
-              </wp:cNvGraphicFramePr>
-              <a:graphic xmlns:a="http://schemas.openxmlformats.org/drawingml/2006/main">
-                <a:graphicData uri="http://schemas.microsoft.com/office/word/2010/wordprocessingShape">
-                  <wps:wsp>
-                    <wps:cNvSpPr txBox="1">
-                      <a:spLocks noChangeArrowheads="1"/>
-                    </wps:cNvSpPr>
-                    <wps:spPr bwMode="auto">
-                      <a:xfrm>
-                        <a:off x="0" y="0"/>
-                        <a:ext cx="6339840" cy="168910"/>
-                      </a:xfrm>
-                      <a:prstGeom prst="rect">
-                        <a:avLst/>
-                      </a:prstGeom>
-                      <a:noFill/>
-                      <a:ln>
-                        <a:noFill/>
-                      </a:ln>
-                      <a:extLst>
-                        <a:ext uri="{909E8E84-426E-40DD-AFC4-6F175D3DCCD1}">
-                          <a14:hiddenFill xmlns:a14="http://schemas.microsoft.com/office/drawing/2010/main">
-                            <a:solidFill>
-                              <a:srgbClr val="FFFFFF"/>
-                            </a:solidFill>
-                          </a14:hiddenFill>
-                        </a:ext>
-                        <a:ext uri="{91240B29-F687-4F45-9708-019B960494DF}">
-                          <a14:hiddenLine xmlns:a14="http://schemas.microsoft.com/office/drawing/2010/main" w="9525">
-                            <a:solidFill>
-                              <a:srgbClr val="000000"/>
-                            </a:solidFill>
-                            <a:miter lim="800000"/>
-                            <a:headEnd/>
-                            <a:tailEnd/>
-                          </a14:hiddenLine>
-                        </a:ext>
-                      </a:extLst>
-                    </wps:spPr>
-                    <wps:txbx>
-                      <w:txbxContent>
-                        <w:p>
-                          <w:pPr>
-                            <w:tabs>
-                              <w:tab w:val="left" w:pos="9741"/>
-                            </w:tabs>
-                            <w:spacing w:before="15"/>
-                            <w:ind w:left="20"/>
-                            <w:rPr>
-                              <w:sz w:val="20"/>
-                            </w:rPr>
-                          </w:pPr>
-                          <w:r>
-                            <w:rPr>
-                              <w:b/>
-                              <w:sz w:val="20"/>
-                              <w:u w:val="single"/>
-                            </w:rPr>
-                            <w:t>Nostradamus</w:t>
-                          </w:r>
-                          <w:r>
-                            <w:rPr>
-                              <w:b/>
-                              <w:sz w:val="20"/>
-                              <w:u w:val="single"/>
-                            </w:rPr>
-                            <w:tab/>
-                          </w:r>
-                          <w:r>
-                            <w:fldChar w:fldCharType="begin"/>
-                          </w:r>
-                          <w:r>
-                            <w:rPr>
-                              <w:sz w:val="20"/>
-                            </w:rPr>
-                            <w:instrText xml:space="preserve"> PAGE </w:instrText>
-                          </w:r>
-                          <w:r>
-                            <w:fldChar w:fldCharType="separate"/>
-                          </w:r>
-                          <w:r>
-                            <w:rPr>
-                              <w:noProof/>
-                              <w:sz w:val="20"/>
-                            </w:rPr>
-                            <w:t>6</w:t>
-                          </w:r>
-                          <w:r>
-                            <w:fldChar w:fldCharType="end"/>
-                          </w:r>
-                        </w:p>
-                      </w:txbxContent>
-                    </wps:txbx>
-                    <wps:bodyPr rot="0" vert="horz" wrap="square" lIns="0" tIns="0" rIns="0" bIns="0" anchor="t" anchorCtr="0" upright="1">
-                      <a:noAutofit/>
-                    </wps:bodyPr>
-                  </wps:wsp>
-                </a:graphicData>
-              </a:graphic>
-              <wp14:sizeRelH relativeFrom="page">
-                <wp14:pctWidth>0</wp14:pctWidth>
-              </wp14:sizeRelH>
-              <wp14:sizeRelV relativeFrom="page">
-                <wp14:pctHeight>0</wp14:pctHeight>
-              </wp14:sizeRelV>
-            </wp:anchor>
-          </w:drawing>
-        </mc:Choice>
-        <mc:Fallback>
-          <w:pict>
-            <v:shapetype id="_x0000_t202" coordsize="21600,21600" o:spt="202" path="m,l,21600r21600,l21600,xe">
-              <v:stroke joinstyle="miter"/>
-              <v:path gradientshapeok="t" o:connecttype="rect"/>
-            </v:shapetype>
-            <v:shape id="Text Box 1" o:spid="_x0000_s1026" type="#_x0000_t202" style="position:absolute;margin-left:88.9pt;margin-top:35.7pt;width:499.2pt;height:13.3pt;z-index:-251658752;visibility:visible;mso-wrap-style:square;mso-width-percent:0;mso-height-percent:0;mso-wrap-distance-left:9pt;mso-wrap-distance-top:0;mso-wrap-distance-right:9pt;mso-wrap-distance-bottom:0;mso-position-horizontal:absolute;mso-position-horizontal-relative:page;mso-position-vertical:absolute;mso-position-vertical-relative:page;mso-width-percent:0;mso-height-percent:0;mso-width-relative:page;mso-height-relative:page;v-text-anchor:top" o:gfxdata="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" filled="f" stroked="f">
-              <v:textbox inset="0,0,0,0">
-                <w:txbxContent>
-                  <w:p>
-                    <w:pPr>
-                      <w:tabs>
-                        <w:tab w:val="left" w:pos="9741"/>
-                      </w:tabs>
-                      <w:spacing w:before="15"/>
-                      <w:ind w:left="20"/>
-                      <w:rPr>
-                        <w:sz w:val="20"/>
-                      </w:rPr>
-                    </w:pPr>
-                    <w:r>
-                      <w:rPr>
-                        <w:b/>
-                        <w:sz w:val="20"/>
-                        <w:u w:val="single"/>
-                      </w:rPr>
-                      <w:t>Nostradamus</w:t>
-                    </w:r>
-                    <w:r>
-                      <w:rPr>
-                        <w:b/>
-                        <w:sz w:val="20"/>
-                        <w:u w:val="single"/>
-                      </w:rPr>
-                      <w:tab/>
-                    </w:r>
-                    <w:r>
-                      <w:fldChar w:fldCharType="begin"/>
-                    </w:r>
-                    <w:r>
-                      <w:rPr>
-                        <w:sz w:val="20"/>
-                      </w:rPr>
-                      <w:instrText xml:space="preserve"> PAGE </w:instrText>
-                    </w:r>
-                    <w:r>
-                      <w:fldChar w:fldCharType="separate"/>
-                    </w:r>
-                    <w:r>
-                      <w:rPr>
-                        <w:noProof/>
-                        <w:sz w:val="20"/>
-                      </w:rPr>
-                      <w:t>6</w:t>
-                    </w:r>
-                    <w:r>
-                      <w:fldChar w:fldCharType="end"/>
-                    </w:r>
-                  </w:p>
-                </w:txbxContent>
-              </v:textbox>
-              <w10:wrap anchorx="page" anchory="page"/>
-            </v:shape>
-          </w:pict>
-        </mc:Fallback>
-      </mc:AlternateContent>
+      <w:pict>
+        <v:shapetype id="_x0000_t202" coordsize="21600,21600" o:spt="202" path="m,l,21600r21600,l21600,xe">
+          <v:stroke joinstyle="miter"/>
+          <v:path gradientshapeok="t" o:connecttype="rect"/>
+        </v:shapetype>
+        <v:shape id="Text Box 1" o:spid="_x0000_s4097" type="#_x0000_t202" style="position:absolute;margin-left:88.9pt;margin-top:35.7pt;width:499.2pt;height:13.3pt;z-index:-251658752;visibility:visible;mso-position-horizontal-relative:page;mso-position-vertical-relative:page" o:gfxdata="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" filled="f" stroked="f">
+          <v:textbox inset="0,0,0,0">
+            <w:txbxContent>
+              <w:p>
+                <w:pPr>
+                  <w:tabs>
+                    <w:tab w:val="left" w:pos="9741"/>
+                  </w:tabs>
+                  <w:spacing w:before="15"/>
+                  <w:ind w:left="20"/>
+                  <w:rPr>
+                    <w:sz w:val="20"/>
+                  </w:rPr>
+                </w:pPr>
+                <w:r>
+                  <w:rPr>
+                    <w:b/>
+                    <w:sz w:val="20"/>
+                    <w:u w:val="single"/>
+                  </w:rPr>
+                  <w:t>Nostradamus</w:t>
+                </w:r>
+                <w:r>
+                  <w:rPr>
+                    <w:b/>
+                    <w:sz w:val="20"/>
+                    <w:u w:val="single"/>
+                  </w:rPr>
+                  <w:tab/>
+                </w:r>
+                <w:r>
+                  <w:fldChar w:fldCharType="begin"/>
+                </w:r>
+                <w:r>
+                  <w:rPr>
+                    <w:sz w:val="20"/>
+                  </w:rPr>
+                  <w:instrText xml:space="preserve"> PAGE </w:instrText>
+                </w:r>
+                <w:r>
+                  <w:fldChar w:fldCharType="separate"/>
+                </w:r>
+                <w:r>
+                  <w:rPr>
+                    <w:noProof/>
+                    <w:sz w:val="20"/>
+                  </w:rPr>
+                  <w:t>3</w:t>
+                </w:r>
+                <w:r>
+                  <w:fldChar w:fldCharType="end"/>
+                </w:r>
+              </w:p>
+            </w:txbxContent>
+          </v:textbox>
+          <w10:wrap anchorx="page" anchory="page"/>
+        </v:shape>
+      </w:pict>
     </w:r>
   </w:p>
 </w:hdr>
 </file>
 
 <file path=word/numbering.xml><?xml version="1.0" encoding="utf-8"?>
-<w:numbering xmlns:wpc="http://schemas.microsoft.com/office/word/2010/wordprocessingCanvas" xmlns:mc="http://schemas.openxmlformats.org/markup-compatibility/2006" xmlns:o="urn:schemas-microsoft-com:office:office" xmlns:r="http://schemas.openxmlformats.org/officeDocument/2006/relationships" xmlns:m="http://schemas.openxmlformats.org/officeDocument/2006/math" xmlns:v="urn:schemas-microsoft-com:vml" xmlns:wp14="http://schemas.microsoft.com/office/word/2010/wordprocessingDrawing" xmlns:wp="http://schemas.openxmlformats.org/drawingml/2006/wordprocessingDrawing" xmlns:w10="urn:schemas-microsoft-com:office:word" xmlns:w="http://schemas.openxmlformats.org/wordprocessingml/2006/main" xmlns:w14="http://schemas.microsoft.com/office/word/2010/wordml" xmlns:w15="http://schemas.microsoft.com/office/word/2012/wordml" xmlns:wpg="http://schemas.microsoft.com/office/word/2010/wordprocessingGroup" xmlns:wpi="http://schemas.microsoft.com/office/word/2010/wordprocessingInk" xmlns:wne="http://schemas.microsoft.com/office/word/2006/wordml" xmlns:wps="http://schemas.microsoft.com/office/word/2010/wordprocessingShape" mc:Ignorable="w14 w15 wp14">
-  <w:abstractNum w:abstractNumId="0" w15:restartNumberingAfterBreak="0">
+<w:numbering xmlns:ve="http://schemas.openxmlformats.org/markup-compatibility/2006" xmlns:o="urn:schemas-microsoft-com:office:office" xmlns:r="http://schemas.openxmlformats.org/officeDocument/2006/relationships" xmlns:m="http://schemas.openxmlformats.org/officeDocument/2006/math" xmlns:v="urn:schemas-microsoft-com:vml" xmlns:wp="http://schemas.openxmlformats.org/drawingml/2006/wordprocessingDrawing" xmlns:w10="urn:schemas-microsoft-com:office:word" xmlns:w="http://schemas.openxmlformats.org/wordprocessingml/2006/main" xmlns:wne="http://schemas.microsoft.com/office/word/2006/wordml">
+  <w:abstractNum w:abstractNumId="0">
     <w:nsid w:val="01B80CFB"/>
     <w:multiLevelType w:val="hybridMultilevel"/>
     <w:tmpl w:val="77A68348"/>
@@ -4022,7 +3124,7 @@
       </w:rPr>
     </w:lvl>
   </w:abstractNum>
-  <w:abstractNum w:abstractNumId="1" w15:restartNumberingAfterBreak="0">
+  <w:abstractNum w:abstractNumId="1">
     <w:nsid w:val="240C282C"/>
     <w:multiLevelType w:val="hybridMultilevel"/>
     <w:tmpl w:val="BE10103A"/>
@@ -4140,7 +3242,7 @@
       </w:rPr>
     </w:lvl>
   </w:abstractNum>
-  <w:abstractNum w:abstractNumId="2" w15:restartNumberingAfterBreak="0">
+  <w:abstractNum w:abstractNumId="2">
     <w:nsid w:val="353B4389"/>
     <w:multiLevelType w:val="hybridMultilevel"/>
     <w:tmpl w:val="533A4DA8"/>
@@ -4259,7 +3361,7 @@
       </w:rPr>
     </w:lvl>
   </w:abstractNum>
-  <w:abstractNum w:abstractNumId="3" w15:restartNumberingAfterBreak="0">
+  <w:abstractNum w:abstractNumId="3">
     <w:nsid w:val="48FB11EB"/>
     <w:multiLevelType w:val="multilevel"/>
     <w:tmpl w:val="105A91D0"/>
@@ -4385,7 +3487,7 @@
       </w:rPr>
     </w:lvl>
   </w:abstractNum>
-  <w:abstractNum w:abstractNumId="4" w15:restartNumberingAfterBreak="0">
+  <w:abstractNum w:abstractNumId="4">
     <w:nsid w:val="4E740439"/>
     <w:multiLevelType w:val="hybridMultilevel"/>
     <w:tmpl w:val="7CBE098E"/>
@@ -4501,7 +3603,7 @@
       </w:rPr>
     </w:lvl>
   </w:abstractNum>
-  <w:abstractNum w:abstractNumId="5" w15:restartNumberingAfterBreak="0">
+  <w:abstractNum w:abstractNumId="5">
     <w:nsid w:val="51450D0F"/>
     <w:multiLevelType w:val="multilevel"/>
     <w:tmpl w:val="5A283E86"/>
@@ -4633,7 +3735,123 @@
       </w:rPr>
     </w:lvl>
   </w:abstractNum>
-  <w:abstractNum w:abstractNumId="6" w15:restartNumberingAfterBreak="0">
+  <w:abstractNum w:abstractNumId="6">
+    <w:nsid w:val="6A700866"/>
+    <w:multiLevelType w:val="hybridMultilevel"/>
+    <w:tmpl w:val="AB7AD74C"/>
+    <w:lvl w:ilvl="0" w:tplc="3ED85A68">
+      <w:start w:val="1"/>
+      <w:numFmt w:val="decimal"/>
+      <w:lvlText w:val="%1."/>
+      <w:lvlJc w:val="left"/>
+      <w:pPr>
+        <w:ind w:left="650" w:hanging="432"/>
+      </w:pPr>
+      <w:rPr>
+        <w:rFonts w:ascii="Times New Roman" w:eastAsia="Times New Roman" w:hAnsi="Times New Roman" w:cs="Times New Roman" w:hint="default"/>
+        <w:spacing w:val="0"/>
+        <w:w w:val="99"/>
+        <w:sz w:val="20"/>
+        <w:szCs w:val="20"/>
+        <w:lang w:val="hr-HR" w:eastAsia="en-US" w:bidi="ar-SA"/>
+      </w:rPr>
+    </w:lvl>
+    <w:lvl w:ilvl="1" w:tplc="C90079A4">
+      <w:numFmt w:val="none"/>
+      <w:lvlText w:val=""/>
+      <w:lvlJc w:val="left"/>
+      <w:pPr>
+        <w:tabs>
+          <w:tab w:val="num" w:pos="360"/>
+        </w:tabs>
+      </w:pPr>
+    </w:lvl>
+    <w:lvl w:ilvl="2" w:tplc="290284DC">
+      <w:numFmt w:val="bullet"/>
+      <w:lvlText w:val="•"/>
+      <w:lvlJc w:val="left"/>
+      <w:pPr>
+        <w:ind w:left="2293" w:hanging="648"/>
+      </w:pPr>
+      <w:rPr>
+        <w:rFonts w:hint="default"/>
+        <w:lang w:val="hr-HR" w:eastAsia="en-US" w:bidi="ar-SA"/>
+      </w:rPr>
+    </w:lvl>
+    <w:lvl w:ilvl="3" w:tplc="4B5675DE">
+      <w:numFmt w:val="bullet"/>
+      <w:lvlText w:val="•"/>
+      <w:lvlJc w:val="left"/>
+      <w:pPr>
+        <w:ind w:left="3286" w:hanging="648"/>
+      </w:pPr>
+      <w:rPr>
+        <w:rFonts w:hint="default"/>
+        <w:lang w:val="hr-HR" w:eastAsia="en-US" w:bidi="ar-SA"/>
+      </w:rPr>
+    </w:lvl>
+    <w:lvl w:ilvl="4" w:tplc="49441884">
+      <w:numFmt w:val="bullet"/>
+      <w:lvlText w:val="•"/>
+      <w:lvlJc w:val="left"/>
+      <w:pPr>
+        <w:ind w:left="4280" w:hanging="648"/>
+      </w:pPr>
+      <w:rPr>
+        <w:rFonts w:hint="default"/>
+        <w:lang w:val="hr-HR" w:eastAsia="en-US" w:bidi="ar-SA"/>
+      </w:rPr>
+    </w:lvl>
+    <w:lvl w:ilvl="5" w:tplc="C20E3A16">
+      <w:numFmt w:val="bullet"/>
+      <w:lvlText w:val="•"/>
+      <w:lvlJc w:val="left"/>
+      <w:pPr>
+        <w:ind w:left="5273" w:hanging="648"/>
+      </w:pPr>
+      <w:rPr>
+        <w:rFonts w:hint="default"/>
+        <w:lang w:val="hr-HR" w:eastAsia="en-US" w:bidi="ar-SA"/>
+      </w:rPr>
+    </w:lvl>
+    <w:lvl w:ilvl="6" w:tplc="BFC446B6">
+      <w:numFmt w:val="bullet"/>
+      <w:lvlText w:val="•"/>
+      <w:lvlJc w:val="left"/>
+      <w:pPr>
+        <w:ind w:left="6266" w:hanging="648"/>
+      </w:pPr>
+      <w:rPr>
+        <w:rFonts w:hint="default"/>
+        <w:lang w:val="hr-HR" w:eastAsia="en-US" w:bidi="ar-SA"/>
+      </w:rPr>
+    </w:lvl>
+    <w:lvl w:ilvl="7" w:tplc="300C9536">
+      <w:numFmt w:val="bullet"/>
+      <w:lvlText w:val="•"/>
+      <w:lvlJc w:val="left"/>
+      <w:pPr>
+        <w:ind w:left="7260" w:hanging="648"/>
+      </w:pPr>
+      <w:rPr>
+        <w:rFonts w:hint="default"/>
+        <w:lang w:val="hr-HR" w:eastAsia="en-US" w:bidi="ar-SA"/>
+      </w:rPr>
+    </w:lvl>
+    <w:lvl w:ilvl="8" w:tplc="BC3244C0">
+      <w:numFmt w:val="bullet"/>
+      <w:lvlText w:val="•"/>
+      <w:lvlJc w:val="left"/>
+      <w:pPr>
+        <w:ind w:left="8253" w:hanging="648"/>
+      </w:pPr>
+      <w:rPr>
+        <w:rFonts w:hint="default"/>
+        <w:lang w:val="hr-HR" w:eastAsia="en-US" w:bidi="ar-SA"/>
+      </w:rPr>
+    </w:lvl>
+  </w:abstractNum>
+  <w:abstractNum w:abstractNumId="7">
     <w:nsid w:val="700248E0"/>
     <w:multiLevelType w:val="hybridMultilevel"/>
     <w:tmpl w:val="0A9A0920"/>
@@ -4751,7 +3969,7 @@
       </w:rPr>
     </w:lvl>
   </w:abstractNum>
-  <w:abstractNum w:abstractNumId="7" w15:restartNumberingAfterBreak="0">
+  <w:abstractNum w:abstractNumId="8">
     <w:nsid w:val="792B3BC6"/>
     <w:multiLevelType w:val="multilevel"/>
     <w:tmpl w:val="8258FBCA"/>
@@ -4875,7 +4093,7 @@
     </w:lvl>
   </w:abstractNum>
   <w:num w:numId="1">
-    <w:abstractNumId w:val="6"/>
+    <w:abstractNumId w:val="7"/>
   </w:num>
   <w:num w:numId="2">
     <w:abstractNumId w:val="0"/>
@@ -4896,7 +4114,7 @@
     <w:abstractNumId w:val="3"/>
   </w:num>
   <w:num w:numId="8">
-    <w:abstractNumId w:val="7"/>
+    <w:abstractNumId w:val="8"/>
   </w:num>
   <w:num w:numId="9">
     <w:abstractNumId w:val="2"/>
@@ -4928,11 +4146,14 @@
       <w:startOverride w:val="1"/>
     </w:lvlOverride>
   </w:num>
+  <w:num w:numId="14">
+    <w:abstractNumId w:val="6"/>
+  </w:num>
 </w:numbering>
 </file>
 
 <file path=word/styles.xml><?xml version="1.0" encoding="utf-8"?>
-<w:styles xmlns:mc="http://schemas.openxmlformats.org/markup-compatibility/2006" xmlns:r="http://schemas.openxmlformats.org/officeDocument/2006/relationships" xmlns:w="http://schemas.openxmlformats.org/wordprocessingml/2006/main" xmlns:w14="http://schemas.microsoft.com/office/word/2010/wordml" xmlns:w15="http://schemas.microsoft.com/office/word/2012/wordml" mc:Ignorable="w14 w15">
+<w:styles xmlns:r="http://schemas.openxmlformats.org/officeDocument/2006/relationships" xmlns:w="http://schemas.openxmlformats.org/wordprocessingml/2006/main">
   <w:docDefaults>
     <w:rPrDefault>
       <w:rPr>
@@ -4950,383 +4171,151 @@
       </w:pPr>
     </w:pPrDefault>
   </w:docDefaults>
-  <w:latentStyles w:defLockedState="0" w:defUIPriority="99" w:defSemiHidden="0" w:defUnhideWhenUsed="0" w:defQFormat="0" w:count="371">
-    <w:lsdException w:name="Normal" w:uiPriority="0" w:qFormat="1"/>
-    <w:lsdException w:name="heading 1" w:uiPriority="9" w:qFormat="1"/>
-    <w:lsdException w:name="heading 2" w:semiHidden="1" w:uiPriority="9" w:unhideWhenUsed="1" w:qFormat="1"/>
-    <w:lsdException w:name="heading 3" w:semiHidden="1" w:uiPriority="9" w:unhideWhenUsed="1" w:qFormat="1"/>
-    <w:lsdException w:name="heading 4" w:semiHidden="1" w:uiPriority="9" w:unhideWhenUsed="1" w:qFormat="1"/>
-    <w:lsdException w:name="heading 5" w:semiHidden="1" w:uiPriority="9" w:unhideWhenUsed="1" w:qFormat="1"/>
-    <w:lsdException w:name="heading 6" w:semiHidden="1" w:uiPriority="9" w:unhideWhenUsed="1" w:qFormat="1"/>
-    <w:lsdException w:name="heading 7" w:semiHidden="1" w:uiPriority="9" w:unhideWhenUsed="1" w:qFormat="1"/>
-    <w:lsdException w:name="heading 8" w:semiHidden="1" w:uiPriority="9" w:unhideWhenUsed="1" w:qFormat="1"/>
-    <w:lsdException w:name="heading 9" w:semiHidden="1" w:uiPriority="9" w:unhideWhenUsed="1" w:qFormat="1"/>
-    <w:lsdException w:name="index 1" w:semiHidden="1" w:unhideWhenUsed="1"/>
-    <w:lsdException w:name="index 2" w:semiHidden="1" w:unhideWhenUsed="1"/>
-    <w:lsdException w:name="index 3" w:semiHidden="1" w:unhideWhenUsed="1"/>
-    <w:lsdException w:name="index 4" w:semiHidden="1" w:unhideWhenUsed="1"/>
-    <w:lsdException w:name="index 5" w:semiHidden="1" w:unhideWhenUsed="1"/>
-    <w:lsdException w:name="index 6" w:semiHidden="1" w:unhideWhenUsed="1"/>
-    <w:lsdException w:name="index 7" w:semiHidden="1" w:unhideWhenUsed="1"/>
-    <w:lsdException w:name="index 8" w:semiHidden="1" w:unhideWhenUsed="1"/>
-    <w:lsdException w:name="index 9" w:semiHidden="1" w:unhideWhenUsed="1"/>
-    <w:lsdException w:name="toc 1" w:semiHidden="1" w:uiPriority="39" w:unhideWhenUsed="1"/>
-    <w:lsdException w:name="toc 2" w:semiHidden="1" w:uiPriority="39" w:unhideWhenUsed="1"/>
-    <w:lsdException w:name="toc 3" w:semiHidden="1" w:uiPriority="39" w:unhideWhenUsed="1"/>
-    <w:lsdException w:name="toc 4" w:semiHidden="1" w:uiPriority="39" w:unhideWhenUsed="1"/>
-    <w:lsdException w:name="toc 5" w:semiHidden="1" w:uiPriority="39" w:unhideWhenUsed="1"/>
-    <w:lsdException w:name="toc 6" w:semiHidden="1" w:uiPriority="39" w:unhideWhenUsed="1"/>
-    <w:lsdException w:name="toc 7" w:semiHidden="1" w:uiPriority="39" w:unhideWhenUsed="1"/>
-    <w:lsdException w:name="toc 8" w:semiHidden="1" w:uiPriority="39" w:unhideWhenUsed="1"/>
-    <w:lsdException w:name="toc 9" w:semiHidden="1" w:uiPriority="39" w:unhideWhenUsed="1"/>
-    <w:lsdException w:name="Normal Indent" w:semiHidden="1" w:unhideWhenUsed="1"/>
-    <w:lsdException w:name="footnote text" w:semiHidden="1" w:unhideWhenUsed="1"/>
-    <w:lsdException w:name="annotation text" w:semiHidden="1" w:unhideWhenUsed="1"/>
-    <w:lsdException w:name="header" w:semiHidden="1" w:unhideWhenUsed="1"/>
-    <w:lsdException w:name="footer" w:semiHidden="1" w:unhideWhenUsed="1"/>
-    <w:lsdException w:name="index heading" w:semiHidden="1" w:unhideWhenUsed="1"/>
-    <w:lsdException w:name="caption" w:semiHidden="1" w:uiPriority="35" w:unhideWhenUsed="1" w:qFormat="1"/>
-    <w:lsdException w:name="table of figures" w:semiHidden="1" w:unhideWhenUsed="1"/>
-    <w:lsdException w:name="envelope address" w:semiHidden="1" w:unhideWhenUsed="1"/>
-    <w:lsdException w:name="envelope return" w:semiHidden="1" w:unhideWhenUsed="1"/>
-    <w:lsdException w:name="footnote reference" w:semiHidden="1" w:unhideWhenUsed="1"/>
-    <w:lsdException w:name="annotation reference" w:semiHidden="1" w:unhideWhenUsed="1"/>
-    <w:lsdException w:name="line number" w:semiHidden="1" w:unhideWhenUsed="1"/>
-    <w:lsdException w:name="page number" w:semiHidden="1" w:unhideWhenUsed="1"/>
-    <w:lsdException w:name="endnote reference" w:semiHidden="1" w:unhideWhenUsed="1"/>
-    <w:lsdException w:name="endnote text" w:semiHidden="1" w:unhideWhenUsed="1"/>
-    <w:lsdException w:name="table of authorities" w:semiHidden="1" w:unhideWhenUsed="1"/>
-    <w:lsdException w:name="macro" w:semiHidden="1" w:unhideWhenUsed="1"/>
-    <w:lsdException w:name="toa heading" w:semiHidden="1" w:unhideWhenUsed="1"/>
-    <w:lsdException w:name="List" w:semiHidden="1" w:unhideWhenUsed="1"/>
-    <w:lsdException w:name="List Bullet" w:semiHidden="1" w:unhideWhenUsed="1"/>
-    <w:lsdException w:name="List Number" w:semiHidden="1" w:unhideWhenUsed="1"/>
-    <w:lsdException w:name="List 2" w:semiHidden="1" w:unhideWhenUsed="1"/>
-    <w:lsdException w:name="List 3" w:semiHidden="1" w:unhideWhenUsed="1"/>
-    <w:lsdException w:name="List 4" w:semiHidden="1" w:unhideWhenUsed="1"/>
-    <w:lsdException w:name="List 5" w:semiHidden="1" w:unhideWhenUsed="1"/>
-    <w:lsdException w:name="List Bullet 2" w:semiHidden="1" w:unhideWhenUsed="1"/>
-    <w:lsdException w:name="List Bullet 3" w:semiHidden="1" w:unhideWhenUsed="1"/>
-    <w:lsdException w:name="List Bullet 4" w:semiHidden="1" w:unhideWhenUsed="1"/>
-    <w:lsdException w:name="List Bullet 5" w:semiHidden="1" w:unhideWhenUsed="1"/>
-    <w:lsdException w:name="List Number 2" w:semiHidden="1" w:unhideWhenUsed="1"/>
-    <w:lsdException w:name="List Number 3" w:semiHidden="1" w:unhideWhenUsed="1"/>
-    <w:lsdException w:name="List Number 4" w:semiHidden="1" w:unhideWhenUsed="1"/>
-    <w:lsdException w:name="List Number 5" w:semiHidden="1" w:unhideWhenUsed="1"/>
-    <w:lsdException w:name="Title" w:uiPriority="10" w:qFormat="1"/>
-    <w:lsdException w:name="Closing" w:semiHidden="1" w:unhideWhenUsed="1"/>
-    <w:lsdException w:name="Signature" w:semiHidden="1" w:unhideWhenUsed="1"/>
-    <w:lsdException w:name="Default Paragraph Font" w:semiHidden="1" w:uiPriority="1" w:unhideWhenUsed="1"/>
-    <w:lsdException w:name="Body Text" w:semiHidden="1" w:unhideWhenUsed="1"/>
-    <w:lsdException w:name="Body Text Indent" w:semiHidden="1" w:unhideWhenUsed="1"/>
-    <w:lsdException w:name="List Continue" w:semiHidden="1" w:unhideWhenUsed="1"/>
-    <w:lsdException w:name="List Continue 2" w:semiHidden="1" w:unhideWhenUsed="1"/>
-    <w:lsdException w:name="List Continue 3" w:semiHidden="1" w:unhideWhenUsed="1"/>
-    <w:lsdException w:name="List Continue 4" w:semiHidden="1" w:unhideWhenUsed="1"/>
-    <w:lsdException w:name="List Continue 5" w:semiHidden="1" w:unhideWhenUsed="1"/>
-    <w:lsdException w:name="Message Header" w:semiHidden="1" w:unhideWhenUsed="1"/>
-    <w:lsdException w:name="Subtitle" w:uiPriority="11" w:qFormat="1"/>
-    <w:lsdException w:name="Salutation" w:semiHidden="1" w:unhideWhenUsed="1"/>
-    <w:lsdException w:name="Date" w:semiHidden="1" w:unhideWhenUsed="1"/>
-    <w:lsdException w:name="Body Text First Indent" w:semiHidden="1" w:unhideWhenUsed="1"/>
-    <w:lsdException w:name="Body Text First Indent 2" w:semiHidden="1" w:unhideWhenUsed="1"/>
-    <w:lsdException w:name="Note Heading" w:semiHidden="1" w:unhideWhenUsed="1"/>
-    <w:lsdException w:name="Body Text 2" w:semiHidden="1" w:unhideWhenUsed="1"/>
-    <w:lsdException w:name="Body Text 3" w:semiHidden="1" w:unhideWhenUsed="1"/>
-    <w:lsdException w:name="Body Text Indent 2" w:semiHidden="1" w:unhideWhenUsed="1"/>
-    <w:lsdException w:name="Body Text Indent 3" w:semiHidden="1" w:unhideWhenUsed="1"/>
-    <w:lsdException w:name="Block Text" w:semiHidden="1" w:unhideWhenUsed="1"/>
-    <w:lsdException w:name="Hyperlink" w:semiHidden="1" w:unhideWhenUsed="1"/>
-    <w:lsdException w:name="FollowedHyperlink" w:semiHidden="1" w:unhideWhenUsed="1"/>
-    <w:lsdException w:name="Strong" w:uiPriority="22" w:qFormat="1"/>
-    <w:lsdException w:name="Emphasis" w:uiPriority="20" w:qFormat="1"/>
-    <w:lsdException w:name="Document Map" w:semiHidden="1" w:unhideWhenUsed="1"/>
-    <w:lsdException w:name="Plain Text" w:semiHidden="1" w:unhideWhenUsed="1"/>
-    <w:lsdException w:name="E-mail Signature" w:semiHidden="1" w:unhideWhenUsed="1"/>
-    <w:lsdException w:name="HTML Top of Form" w:semiHidden="1" w:unhideWhenUsed="1"/>
-    <w:lsdException w:name="HTML Bottom of Form" w:semiHidden="1" w:unhideWhenUsed="1"/>
-    <w:lsdException w:name="Normal (Web)" w:semiHidden="1" w:unhideWhenUsed="1"/>
-    <w:lsdException w:name="HTML Acronym" w:semiHidden="1" w:unhideWhenUsed="1"/>
-    <w:lsdException w:name="HTML Address" w:semiHidden="1" w:unhideWhenUsed="1"/>
-    <w:lsdException w:name="HTML Cite" w:semiHidden="1" w:unhideWhenUsed="1"/>
-    <w:lsdException w:name="HTML Code" w:semiHidden="1" w:unhideWhenUsed="1"/>
-    <w:lsdException w:name="HTML Definition" w:semiHidden="1" w:unhideWhenUsed="1"/>
-    <w:lsdException w:name="HTML Keyboard" w:semiHidden="1" w:unhideWhenUsed="1"/>
-    <w:lsdException w:name="HTML Preformatted" w:semiHidden="1" w:unhideWhenUsed="1"/>
-    <w:lsdException w:name="HTML Sample" w:semiHidden="1" w:unhideWhenUsed="1"/>
-    <w:lsdException w:name="HTML Typewriter" w:semiHidden="1" w:unhideWhenUsed="1"/>
-    <w:lsdException w:name="HTML Variable" w:semiHidden="1" w:unhideWhenUsed="1"/>
-    <w:lsdException w:name="Normal Table" w:semiHidden="1" w:unhideWhenUsed="1"/>
-    <w:lsdException w:name="annotation subject" w:semiHidden="1" w:unhideWhenUsed="1"/>
-    <w:lsdException w:name="No List" w:semiHidden="1" w:unhideWhenUsed="1"/>
-    <w:lsdException w:name="Outline List 1" w:semiHidden="1" w:unhideWhenUsed="1"/>
-    <w:lsdException w:name="Outline List 2" w:semiHidden="1" w:unhideWhenUsed="1"/>
-    <w:lsdException w:name="Outline List 3" w:semiHidden="1" w:unhideWhenUsed="1"/>
-    <w:lsdException w:name="Table Simple 1" w:semiHidden="1" w:unhideWhenUsed="1"/>
-    <w:lsdException w:name="Table Simple 2" w:semiHidden="1" w:unhideWhenUsed="1"/>
-    <w:lsdException w:name="Table Simple 3" w:semiHidden="1" w:unhideWhenUsed="1"/>
-    <w:lsdException w:name="Table Classic 1" w:semiHidden="1" w:unhideWhenUsed="1"/>
-    <w:lsdException w:name="Table Classic 2" w:semiHidden="1" w:unhideWhenUsed="1"/>
-    <w:lsdException w:name="Table Classic 3" w:semiHidden="1" w:unhideWhenUsed="1"/>
-    <w:lsdException w:name="Table Classic 4" w:semiHidden="1" w:unhideWhenUsed="1"/>
-    <w:lsdException w:name="Table Colorful 1" w:semiHidden="1" w:unhideWhenUsed="1"/>
-    <w:lsdException w:name="Table Colorful 2" w:semiHidden="1" w:unhideWhenUsed="1"/>
-    <w:lsdException w:name="Table Colorful 3" w:semiHidden="1" w:unhideWhenUsed="1"/>
-    <w:lsdException w:name="Table Columns 1" w:semiHidden="1" w:unhideWhenUsed="1"/>
-    <w:lsdException w:name="Table Columns 2" w:semiHidden="1" w:unhideWhenUsed="1"/>
-    <w:lsdException w:name="Table Columns 3" w:semiHidden="1" w:unhideWhenUsed="1"/>
-    <w:lsdException w:name="Table Columns 4" w:semiHidden="1" w:unhideWhenUsed="1"/>
-    <w:lsdException w:name="Table Columns 5" w:semiHidden="1" w:unhideWhenUsed="1"/>
-    <w:lsdException w:name="Table Grid 1" w:semiHidden="1" w:unhideWhenUsed="1"/>
-    <w:lsdException w:name="Table Grid 2" w:semiHidden="1" w:unhideWhenUsed="1"/>
-    <w:lsdException w:name="Table Grid 3" w:semiHidden="1" w:unhideWhenUsed="1"/>
-    <w:lsdException w:name="Table Grid 4" w:semiHidden="1" w:unhideWhenUsed="1"/>
-    <w:lsdException w:name="Table Grid 5" w:semiHidden="1" w:unhideWhenUsed="1"/>
-    <w:lsdException w:name="Table Grid 6" w:semiHidden="1" w:unhideWhenUsed="1"/>
-    <w:lsdException w:name="Table Grid 7" w:semiHidden="1" w:unhideWhenUsed="1"/>
-    <w:lsdException w:name="Table Grid 8" w:semiHidden="1" w:unhideWhenUsed="1"/>
-    <w:lsdException w:name="Table List 1" w:semiHidden="1" w:unhideWhenUsed="1"/>
-    <w:lsdException w:name="Table List 2" w:semiHidden="1" w:unhideWhenUsed="1"/>
-    <w:lsdException w:name="Table List 3" w:semiHidden="1" w:unhideWhenUsed="1"/>
-    <w:lsdException w:name="Table List 4" w:semiHidden="1" w:unhideWhenUsed="1"/>
-    <w:lsdException w:name="Table List 5" w:semiHidden="1" w:unhideWhenUsed="1"/>
-    <w:lsdException w:name="Table List 6" w:semiHidden="1" w:unhideWhenUsed="1"/>
-    <w:lsdException w:name="Table List 7" w:semiHidden="1" w:unhideWhenUsed="1"/>
-    <w:lsdException w:name="Table List 8" w:semiHidden="1" w:unhideWhenUsed="1"/>
-    <w:lsdException w:name="Table 3D effects 1" w:semiHidden="1" w:unhideWhenUsed="1"/>
-    <w:lsdException w:name="Table 3D effects 2" w:semiHidden="1" w:unhideWhenUsed="1"/>
-    <w:lsdException w:name="Table 3D effects 3" w:semiHidden="1" w:unhideWhenUsed="1"/>
-    <w:lsdException w:name="Table Contemporary" w:semiHidden="1" w:unhideWhenUsed="1"/>
-    <w:lsdException w:name="Table Elegant" w:semiHidden="1" w:unhideWhenUsed="1"/>
-    <w:lsdException w:name="Table Professional" w:semiHidden="1" w:unhideWhenUsed="1"/>
-    <w:lsdException w:name="Table Subtle 1" w:semiHidden="1" w:unhideWhenUsed="1"/>
-    <w:lsdException w:name="Table Subtle 2" w:semiHidden="1" w:unhideWhenUsed="1"/>
-    <w:lsdException w:name="Table Web 1" w:semiHidden="1" w:unhideWhenUsed="1"/>
-    <w:lsdException w:name="Table Web 2" w:semiHidden="1" w:unhideWhenUsed="1"/>
-    <w:lsdException w:name="Table Web 3" w:semiHidden="1" w:unhideWhenUsed="1"/>
-    <w:lsdException w:name="Balloon Text" w:semiHidden="1" w:unhideWhenUsed="1"/>
-    <w:lsdException w:name="Table Grid" w:uiPriority="39"/>
-    <w:lsdException w:name="Table Theme" w:semiHidden="1" w:unhideWhenUsed="1"/>
-    <w:lsdException w:name="Placeholder Text" w:semiHidden="1"/>
-    <w:lsdException w:name="No Spacing" w:uiPriority="1" w:qFormat="1"/>
-    <w:lsdException w:name="Light Shading" w:uiPriority="60"/>
-    <w:lsdException w:name="Light List" w:uiPriority="61"/>
-    <w:lsdException w:name="Light Grid" w:uiPriority="62"/>
-    <w:lsdException w:name="Medium Shading 1" w:uiPriority="63"/>
-    <w:lsdException w:name="Medium Shading 2" w:uiPriority="64"/>
-    <w:lsdException w:name="Medium List 1" w:uiPriority="65"/>
-    <w:lsdException w:name="Medium List 2" w:uiPriority="66"/>
-    <w:lsdException w:name="Medium Grid 1" w:uiPriority="67"/>
-    <w:lsdException w:name="Medium Grid 2" w:uiPriority="68"/>
-    <w:lsdException w:name="Medium Grid 3" w:uiPriority="69"/>
-    <w:lsdException w:name="Dark List" w:uiPriority="70"/>
-    <w:lsdException w:name="Colorful Shading" w:uiPriority="71"/>
-    <w:lsdException w:name="Colorful List" w:uiPriority="72"/>
-    <w:lsdException w:name="Colorful Grid" w:uiPriority="73"/>
-    <w:lsdException w:name="Light Shading Accent 1" w:uiPriority="60"/>
-    <w:lsdException w:name="Light List Accent 1" w:uiPriority="61"/>
-    <w:lsdException w:name="Light Grid Accent 1" w:uiPriority="62"/>
-    <w:lsdException w:name="Medium Shading 1 Accent 1" w:uiPriority="63"/>
-    <w:lsdException w:name="Medium Shading 2 Accent 1" w:uiPriority="64"/>
-    <w:lsdException w:name="Medium List 1 Accent 1" w:uiPriority="65"/>
-    <w:lsdException w:name="Revision" w:semiHidden="1"/>
-    <w:lsdException w:name="List Paragraph" w:uiPriority="34" w:qFormat="1"/>
-    <w:lsdException w:name="Quote" w:uiPriority="29" w:qFormat="1"/>
-    <w:lsdException w:name="Intense Quote" w:uiPriority="30" w:qFormat="1"/>
-    <w:lsdException w:name="Medium List 2 Accent 1" w:uiPriority="66"/>
-    <w:lsdException w:name="Medium Grid 1 Accent 1" w:uiPriority="67"/>
-    <w:lsdException w:name="Medium Grid 2 Accent 1" w:uiPriority="68"/>
-    <w:lsdException w:name="Medium Grid 3 Accent 1" w:uiPriority="69"/>
-    <w:lsdException w:name="Dark List Accent 1" w:uiPriority="70"/>
-    <w:lsdException w:name="Colorful Shading Accent 1" w:uiPriority="71"/>
-    <w:lsdException w:name="Colorful List Accent 1" w:uiPriority="72"/>
-    <w:lsdException w:name="Colorful Grid Accent 1" w:uiPriority="73"/>
-    <w:lsdException w:name="Light Shading Accent 2" w:uiPriority="60"/>
-    <w:lsdException w:name="Light List Accent 2" w:uiPriority="61"/>
-    <w:lsdException w:name="Light Grid Accent 2" w:uiPriority="62"/>
-    <w:lsdException w:name="Medium Shading 1 Accent 2" w:uiPriority="63"/>
-    <w:lsdException w:name="Medium Shading 2 Accent 2" w:uiPriority="64"/>
-    <w:lsdException w:name="Medium List 1 Accent 2" w:uiPriority="65"/>
-    <w:lsdException w:name="Medium List 2 Accent 2" w:uiPriority="66"/>
-    <w:lsdException w:name="Medium Grid 1 Accent 2" w:uiPriority="67"/>
-    <w:lsdException w:name="Medium Grid 2 Accent 2" w:uiPriority="68"/>
-    <w:lsdException w:name="Medium Grid 3 Accent 2" w:uiPriority="69"/>
-    <w:lsdException w:name="Dark List Accent 2" w:uiPriority="70"/>
-    <w:lsdException w:name="Colorful Shading Accent 2" w:uiPriority="71"/>
-    <w:lsdException w:name="Colorful List Accent 2" w:uiPriority="72"/>
-    <w:lsdException w:name="Colorful Grid Accent 2" w:uiPriority="73"/>
-    <w:lsdException w:name="Light Shading Accent 3" w:uiPriority="60"/>
-    <w:lsdException w:name="Light List Accent 3" w:uiPriority="61"/>
-    <w:lsdException w:name="Light Grid Accent 3" w:uiPriority="62"/>
-    <w:lsdException w:name="Medium Shading 1 Accent 3" w:uiPriority="63"/>
-    <w:lsdException w:name="Medium Shading 2 Accent 3" w:uiPriority="64"/>
-    <w:lsdException w:name="Medium List 1 Accent 3" w:uiPriority="65"/>
-    <w:lsdException w:name="Medium List 2 Accent 3" w:uiPriority="66"/>
-    <w:lsdException w:name="Medium Grid 1 Accent 3" w:uiPriority="67"/>
-    <w:lsdException w:name="Medium Grid 2 Accent 3" w:uiPriority="68"/>
-    <w:lsdException w:name="Medium Grid 3 Accent 3" w:uiPriority="69"/>
-    <w:lsdException w:name="Dark List Accent 3" w:uiPriority="70"/>
-    <w:lsdException w:name="Colorful Shading Accent 3" w:uiPriority="71"/>
-    <w:lsdException w:name="Colorful List Accent 3" w:uiPriority="72"/>
-    <w:lsdException w:name="Colorful Grid Accent 3" w:uiPriority="73"/>
-    <w:lsdException w:name="Light Shading Accent 4" w:uiPriority="60"/>
-    <w:lsdException w:name="Light List Accent 4" w:uiPriority="61"/>
-    <w:lsdException w:name="Light Grid Accent 4" w:uiPriority="62"/>
-    <w:lsdException w:name="Medium Shading 1 Accent 4" w:uiPriority="63"/>
-    <w:lsdException w:name="Medium Shading 2 Accent 4" w:uiPriority="64"/>
-    <w:lsdException w:name="Medium List 1 Accent 4" w:uiPriority="65"/>
-    <w:lsdException w:name="Medium List 2 Accent 4" w:uiPriority="66"/>
-    <w:lsdException w:name="Medium Grid 1 Accent 4" w:uiPriority="67"/>
-    <w:lsdException w:name="Medium Grid 2 Accent 4" w:uiPriority="68"/>
-    <w:lsdException w:name="Medium Grid 3 Accent 4" w:uiPriority="69"/>
-    <w:lsdException w:name="Dark List Accent 4" w:uiPriority="70"/>
-    <w:lsdException w:name="Colorful Shading Accent 4" w:uiPriority="71"/>
-    <w:lsdException w:name="Colorful List Accent 4" w:uiPriority="72"/>
-    <w:lsdException w:name="Colorful Grid Accent 4" w:uiPriority="73"/>
-    <w:lsdException w:name="Light Shading Accent 5" w:uiPriority="60"/>
-    <w:lsdException w:name="Light List Accent 5" w:uiPriority="61"/>
-    <w:lsdException w:name="Light Grid Accent 5" w:uiPriority="62"/>
-    <w:lsdException w:name="Medium Shading 1 Accent 5" w:uiPriority="63"/>
-    <w:lsdException w:name="Medium Shading 2 Accent 5" w:uiPriority="64"/>
-    <w:lsdException w:name="Medium List 1 Accent 5" w:uiPriority="65"/>
-    <w:lsdException w:name="Medium List 2 Accent 5" w:uiPriority="66"/>
-    <w:lsdException w:name="Medium Grid 1 Accent 5" w:uiPriority="67"/>
-    <w:lsdException w:name="Medium Grid 2 Accent 5" w:uiPriority="68"/>
-    <w:lsdException w:name="Medium Grid 3 Accent 5" w:uiPriority="69"/>
-    <w:lsdException w:name="Dark List Accent 5" w:uiPriority="70"/>
-    <w:lsdException w:name="Colorful Shading Accent 5" w:uiPriority="71"/>
-    <w:lsdException w:name="Colorful List Accent 5" w:uiPriority="72"/>
-    <w:lsdException w:name="Colorful Grid Accent 5" w:uiPriority="73"/>
-    <w:lsdException w:name="Light Shading Accent 6" w:uiPriority="60"/>
-    <w:lsdException w:name="Light List Accent 6" w:uiPriority="61"/>
-    <w:lsdException w:name="Light Grid Accent 6" w:uiPriority="62"/>
-    <w:lsdException w:name="Medium Shading 1 Accent 6" w:uiPriority="63"/>
-    <w:lsdException w:name="Medium Shading 2 Accent 6" w:uiPriority="64"/>
-    <w:lsdException w:name="Medium List 1 Accent 6" w:uiPriority="65"/>
-    <w:lsdException w:name="Medium List 2 Accent 6" w:uiPriority="66"/>
-    <w:lsdException w:name="Medium Grid 1 Accent 6" w:uiPriority="67"/>
-    <w:lsdException w:name="Medium Grid 2 Accent 6" w:uiPriority="68"/>
-    <w:lsdException w:name="Medium Grid 3 Accent 6" w:uiPriority="69"/>
-    <w:lsdException w:name="Dark List Accent 6" w:uiPriority="70"/>
-    <w:lsdException w:name="Colorful Shading Accent 6" w:uiPriority="71"/>
-    <w:lsdException w:name="Colorful List Accent 6" w:uiPriority="72"/>
-    <w:lsdException w:name="Colorful Grid Accent 6" w:uiPriority="73"/>
-    <w:lsdException w:name="Subtle Emphasis" w:uiPriority="19" w:qFormat="1"/>
-    <w:lsdException w:name="Intense Emphasis" w:uiPriority="21" w:qFormat="1"/>
-    <w:lsdException w:name="Subtle Reference" w:uiPriority="31" w:qFormat="1"/>
-    <w:lsdException w:name="Intense Reference" w:uiPriority="32" w:qFormat="1"/>
-    <w:lsdException w:name="Book Title" w:uiPriority="33" w:qFormat="1"/>
-    <w:lsdException w:name="Bibliography" w:semiHidden="1" w:uiPriority="37" w:unhideWhenUsed="1"/>
-    <w:lsdException w:name="TOC Heading" w:semiHidden="1" w:uiPriority="39" w:unhideWhenUsed="1" w:qFormat="1"/>
-    <w:lsdException w:name="Plain Table 1" w:uiPriority="41"/>
-    <w:lsdException w:name="Plain Table 2" w:uiPriority="42"/>
-    <w:lsdException w:name="Plain Table 3" w:uiPriority="43"/>
-    <w:lsdException w:name="Plain Table 4" w:uiPriority="44"/>
-    <w:lsdException w:name="Plain Table 5" w:uiPriority="45"/>
-    <w:lsdException w:name="Grid Table Light" w:uiPriority="40"/>
-    <w:lsdException w:name="Grid Table 1 Light" w:uiPriority="46"/>
-    <w:lsdException w:name="Grid Table 2" w:uiPriority="47"/>
-    <w:lsdException w:name="Grid Table 3" w:uiPriority="48"/>
-    <w:lsdException w:name="Grid Table 4" w:uiPriority="49"/>
-    <w:lsdException w:name="Grid Table 5 Dark" w:uiPriority="50"/>
-    <w:lsdException w:name="Grid Table 6 Colorful" w:uiPriority="51"/>
-    <w:lsdException w:name="Grid Table 7 Colorful" w:uiPriority="52"/>
-    <w:lsdException w:name="Grid Table 1 Light Accent 1" w:uiPriority="46"/>
-    <w:lsdException w:name="Grid Table 2 Accent 1" w:uiPriority="47"/>
-    <w:lsdException w:name="Grid Table 3 Accent 1" w:uiPriority="48"/>
-    <w:lsdException w:name="Grid Table 4 Accent 1" w:uiPriority="49"/>
-    <w:lsdException w:name="Grid Table 5 Dark Accent 1" w:uiPriority="50"/>
-    <w:lsdException w:name="Grid Table 6 Colorful Accent 1" w:uiPriority="51"/>
-    <w:lsdException w:name="Grid Table 7 Colorful Accent 1" w:uiPriority="52"/>
-    <w:lsdException w:name="Grid Table 1 Light Accent 2" w:uiPriority="46"/>
-    <w:lsdException w:name="Grid Table 2 Accent 2" w:uiPriority="47"/>
-    <w:lsdException w:name="Grid Table 3 Accent 2" w:uiPriority="48"/>
-    <w:lsdException w:name="Grid Table 4 Accent 2" w:uiPriority="49"/>
-    <w:lsdException w:name="Grid Table 5 Dark Accent 2" w:uiPriority="50"/>
-    <w:lsdException w:name="Grid Table 6 Colorful Accent 2" w:uiPriority="51"/>
-    <w:lsdException w:name="Grid Table 7 Colorful Accent 2" w:uiPriority="52"/>
-    <w:lsdException w:name="Grid Table 1 Light Accent 3" w:uiPriority="46"/>
-    <w:lsdException w:name="Grid Table 2 Accent 3" w:uiPriority="47"/>
-    <w:lsdException w:name="Grid Table 3 Accent 3" w:uiPriority="48"/>
-    <w:lsdException w:name="Grid Table 4 Accent 3" w:uiPriority="49"/>
-    <w:lsdException w:name="Grid Table 5 Dark Accent 3" w:uiPriority="50"/>
-    <w:lsdException w:name="Grid Table 6 Colorful Accent 3" w:uiPriority="51"/>
-    <w:lsdException w:name="Grid Table 7 Colorful Accent 3" w:uiPriority="52"/>
-    <w:lsdException w:name="Grid Table 1 Light Accent 4" w:uiPriority="46"/>
-    <w:lsdException w:name="Grid Table 2 Accent 4" w:uiPriority="47"/>
-    <w:lsdException w:name="Grid Table 3 Accent 4" w:uiPriority="48"/>
-    <w:lsdException w:name="Grid Table 4 Accent 4" w:uiPriority="49"/>
-    <w:lsdException w:name="Grid Table 5 Dark Accent 4" w:uiPriority="50"/>
-    <w:lsdException w:name="Grid Table 6 Colorful Accent 4" w:uiPriority="51"/>
-    <w:lsdException w:name="Grid Table 7 Colorful Accent 4" w:uiPriority="52"/>
-    <w:lsdException w:name="Grid Table 1 Light Accent 5" w:uiPriority="46"/>
-    <w:lsdException w:name="Grid Table 2 Accent 5" w:uiPriority="47"/>
-    <w:lsdException w:name="Grid Table 3 Accent 5" w:uiPriority="48"/>
-    <w:lsdException w:name="Grid Table 4 Accent 5" w:uiPriority="49"/>
-    <w:lsdException w:name="Grid Table 5 Dark Accent 5" w:uiPriority="50"/>
-    <w:lsdException w:name="Grid Table 6 Colorful Accent 5" w:uiPriority="51"/>
-    <w:lsdException w:name="Grid Table 7 Colorful Accent 5" w:uiPriority="52"/>
-    <w:lsdException w:name="Grid Table 1 Light Accent 6" w:uiPriority="46"/>
-    <w:lsdException w:name="Grid Table 2 Accent 6" w:uiPriority="47"/>
-    <w:lsdException w:name="Grid Table 3 Accent 6" w:uiPriority="48"/>
-    <w:lsdException w:name="Grid Table 4 Accent 6" w:uiPriority="49"/>
-    <w:lsdException w:name="Grid Table 5 Dark Accent 6" w:uiPriority="50"/>
-    <w:lsdException w:name="Grid Table 6 Colorful Accent 6" w:uiPriority="51"/>
-    <w:lsdException w:name="Grid Table 7 Colorful Accent 6" w:uiPriority="52"/>
-    <w:lsdException w:name="List Table 1 Light" w:uiPriority="46"/>
-    <w:lsdException w:name="List Table 2" w:uiPriority="47"/>
-    <w:lsdException w:name="List Table 3" w:uiPriority="48"/>
-    <w:lsdException w:name="List Table 4" w:uiPriority="49"/>
-    <w:lsdException w:name="List Table 5 Dark" w:uiPriority="50"/>
-    <w:lsdException w:name="List Table 6 Colorful" w:uiPriority="51"/>
-    <w:lsdException w:name="List Table 7 Colorful" w:uiPriority="52"/>
-    <w:lsdException w:name="List Table 1 Light Accent 1" w:uiPriority="46"/>
-    <w:lsdException w:name="List Table 2 Accent 1" w:uiPriority="47"/>
-    <w:lsdException w:name="List Table 3 Accent 1" w:uiPriority="48"/>
-    <w:lsdException w:name="List Table 4 Accent 1" w:uiPriority="49"/>
-    <w:lsdException w:name="List Table 5 Dark Accent 1" w:uiPriority="50"/>
-    <w:lsdException w:name="List Table 6 Colorful Accent 1" w:uiPriority="51"/>
-    <w:lsdException w:name="List Table 7 Colorful Accent 1" w:uiPriority="52"/>
-    <w:lsdException w:name="List Table 1 Light Accent 2" w:uiPriority="46"/>
-    <w:lsdException w:name="List Table 2 Accent 2" w:uiPriority="47"/>
-    <w:lsdException w:name="List Table 3 Accent 2" w:uiPriority="48"/>
-    <w:lsdException w:name="List Table 4 Accent 2" w:uiPriority="49"/>
-    <w:lsdException w:name="List Table 5 Dark Accent 2" w:uiPriority="50"/>
-    <w:lsdException w:name="List Table 6 Colorful Accent 2" w:uiPriority="51"/>
-    <w:lsdException w:name="List Table 7 Colorful Accent 2" w:uiPriority="52"/>
-    <w:lsdException w:name="List Table 1 Light Accent 3" w:uiPriority="46"/>
-    <w:lsdException w:name="List Table 2 Accent 3" w:uiPriority="47"/>
-    <w:lsdException w:name="List Table 3 Accent 3" w:uiPriority="48"/>
-    <w:lsdException w:name="List Table 4 Accent 3" w:uiPriority="49"/>
-    <w:lsdException w:name="List Table 5 Dark Accent 3" w:uiPriority="50"/>
-    <w:lsdException w:name="List Table 6 Colorful Accent 3" w:uiPriority="51"/>
-    <w:lsdException w:name="List Table 7 Colorful Accent 3" w:uiPriority="52"/>
-    <w:lsdException w:name="List Table 1 Light Accent 4" w:uiPriority="46"/>
-    <w:lsdException w:name="List Table 2 Accent 4" w:uiPriority="47"/>
-    <w:lsdException w:name="List Table 3 Accent 4" w:uiPriority="48"/>
-    <w:lsdException w:name="List Table 4 Accent 4" w:uiPriority="49"/>
-    <w:lsdException w:name="List Table 5 Dark Accent 4" w:uiPriority="50"/>
-    <w:lsdException w:name="List Table 6 Colorful Accent 4" w:uiPriority="51"/>
-    <w:lsdException w:name="List Table 7 Colorful Accent 4" w:uiPriority="52"/>
-    <w:lsdException w:name="List Table 1 Light Accent 5" w:uiPriority="46"/>
-    <w:lsdException w:name="List Table 2 Accent 5" w:uiPriority="47"/>
-    <w:lsdException w:name="List Table 3 Accent 5" w:uiPriority="48"/>
-    <w:lsdException w:name="List Table 4 Accent 5" w:uiPriority="49"/>
-    <w:lsdException w:name="List Table 5 Dark Accent 5" w:uiPriority="50"/>
-    <w:lsdException w:name="List Table 6 Colorful Accent 5" w:uiPriority="51"/>
-    <w:lsdException w:name="List Table 7 Colorful Accent 5" w:uiPriority="52"/>
-    <w:lsdException w:name="List Table 1 Light Accent 6" w:uiPriority="46"/>
-    <w:lsdException w:name="List Table 2 Accent 6" w:uiPriority="47"/>
-    <w:lsdException w:name="List Table 3 Accent 6" w:uiPriority="48"/>
-    <w:lsdException w:name="List Table 4 Accent 6" w:uiPriority="49"/>
-    <w:lsdException w:name="List Table 5 Dark Accent 6" w:uiPriority="50"/>
-    <w:lsdException w:name="List Table 6 Colorful Accent 6" w:uiPriority="51"/>
-    <w:lsdException w:name="List Table 7 Colorful Accent 6" w:uiPriority="52"/>
+  <w:latentStyles w:defLockedState="0" w:defUIPriority="99" w:defSemiHidden="1" w:defUnhideWhenUsed="1" w:defQFormat="0" w:count="267">
+    <w:lsdException w:name="Normal" w:semiHidden="0" w:uiPriority="0" w:unhideWhenUsed="0" w:qFormat="1"/>
+    <w:lsdException w:name="heading 1" w:semiHidden="0" w:uiPriority="9" w:unhideWhenUsed="0" w:qFormat="1"/>
+    <w:lsdException w:name="heading 2" w:uiPriority="9" w:qFormat="1"/>
+    <w:lsdException w:name="heading 3" w:uiPriority="9" w:qFormat="1"/>
+    <w:lsdException w:name="heading 4" w:uiPriority="9" w:qFormat="1"/>
+    <w:lsdException w:name="heading 5" w:uiPriority="9" w:qFormat="1"/>
+    <w:lsdException w:name="heading 6" w:uiPriority="9" w:qFormat="1"/>
+    <w:lsdException w:name="heading 7" w:uiPriority="9" w:qFormat="1"/>
+    <w:lsdException w:name="heading 8" w:uiPriority="9" w:qFormat="1"/>
+    <w:lsdException w:name="heading 9" w:uiPriority="9" w:qFormat="1"/>
+    <w:lsdException w:name="toc 1" w:uiPriority="39" w:qFormat="1"/>
+    <w:lsdException w:name="toc 2" w:uiPriority="39" w:qFormat="1"/>
+    <w:lsdException w:name="toc 3" w:uiPriority="39"/>
+    <w:lsdException w:name="toc 4" w:uiPriority="39"/>
+    <w:lsdException w:name="toc 5" w:uiPriority="39"/>
+    <w:lsdException w:name="toc 6" w:uiPriority="39"/>
+    <w:lsdException w:name="toc 7" w:uiPriority="39"/>
+    <w:lsdException w:name="toc 8" w:uiPriority="39"/>
+    <w:lsdException w:name="toc 9" w:uiPriority="39"/>
+    <w:lsdException w:name="caption" w:uiPriority="35" w:qFormat="1"/>
+    <w:lsdException w:name="Title" w:semiHidden="0" w:uiPriority="10" w:unhideWhenUsed="0" w:qFormat="1"/>
+    <w:lsdException w:name="Default Paragraph Font" w:uiPriority="1"/>
+    <w:lsdException w:name="Body Text" w:uiPriority="1" w:qFormat="1"/>
+    <w:lsdException w:name="Subtitle" w:semiHidden="0" w:uiPriority="11" w:unhideWhenUsed="0" w:qFormat="1"/>
+    <w:lsdException w:name="Strong" w:semiHidden="0" w:uiPriority="22" w:unhideWhenUsed="0" w:qFormat="1"/>
+    <w:lsdException w:name="Emphasis" w:semiHidden="0" w:uiPriority="20" w:unhideWhenUsed="0" w:qFormat="1"/>
+    <w:lsdException w:name="Table Grid" w:semiHidden="0" w:uiPriority="39" w:unhideWhenUsed="0"/>
+    <w:lsdException w:name="Placeholder Text" w:unhideWhenUsed="0"/>
+    <w:lsdException w:name="No Spacing" w:semiHidden="0" w:uiPriority="1" w:unhideWhenUsed="0" w:qFormat="1"/>
+    <w:lsdException w:name="Light Shading" w:semiHidden="0" w:uiPriority="60" w:unhideWhenUsed="0"/>
+    <w:lsdException w:name="Light List" w:semiHidden="0" w:uiPriority="61" w:unhideWhenUsed="0"/>
+    <w:lsdException w:name="Light Grid" w:semiHidden="0" w:uiPriority="62" w:unhideWhenUsed="0"/>
+    <w:lsdException w:name="Medium Shading 1" w:semiHidden="0" w:uiPriority="63" w:unhideWhenUsed="0"/>
+    <w:lsdException w:name="Medium Shading 2" w:semiHidden="0" w:uiPriority="64" w:unhideWhenUsed="0"/>
+    <w:lsdException w:name="Medium List 1" w:semiHidden="0" w:uiPriority="65" w:unhideWhenUsed="0"/>
+    <w:lsdException w:name="Medium List 2" w:semiHidden="0" w:uiPriority="66" w:unhideWhenUsed="0"/>
+    <w:lsdException w:name="Medium Grid 1" w:semiHidden="0" w:uiPriority="67" w:unhideWhenUsed="0"/>
+    <w:lsdException w:name="Medium Grid 2" w:semiHidden="0" w:uiPriority="68" w:unhideWhenUsed="0"/>
+    <w:lsdException w:name="Medium Grid 3" w:semiHidden="0" w:uiPriority="69" w:unhideWhenUsed="0"/>
+    <w:lsdException w:name="Dark List" w:semiHidden="0" w:uiPriority="70" w:unhideWhenUsed="0"/>
+    <w:lsdException w:name="Colorful Shading" w:semiHidden="0" w:uiPriority="71" w:unhideWhenUsed="0"/>
+    <w:lsdException w:name="Colorful List" w:semiHidden="0" w:uiPriority="72" w:unhideWhenUsed="0"/>
+    <w:lsdException w:name="Colorful Grid" w:semiHidden="0" w:uiPriority="73" w:unhideWhenUsed="0"/>
+    <w:lsdException w:name="Light Shading Accent 1" w:semiHidden="0" w:uiPriority="60" w:unhideWhenUsed="0"/>
+    <w:lsdException w:name="Light List Accent 1" w:semiHidden="0" w:uiPriority="61" w:unhideWhenUsed="0"/>
+    <w:lsdException w:name="Light Grid Accent 1" w:semiHidden="0" w:uiPriority="62" w:unhideWhenUsed="0"/>
+    <w:lsdException w:name="Medium Shading 1 Accent 1" w:semiHidden="0" w:uiPriority="63" w:unhideWhenUsed="0"/>
+    <w:lsdException w:name="Medium Shading 2 Accent 1" w:semiHidden="0" w:uiPriority="64" w:unhideWhenUsed="0"/>
+    <w:lsdException w:name="Medium List 1 Accent 1" w:semiHidden="0" w:uiPriority="65" w:unhideWhenUsed="0"/>
+    <w:lsdException w:name="Revision" w:unhideWhenUsed="0"/>
+    <w:lsdException w:name="List Paragraph" w:semiHidden="0" w:uiPriority="34" w:unhideWhenUsed="0" w:qFormat="1"/>
+    <w:lsdException w:name="Quote" w:semiHidden="0" w:uiPriority="29" w:unhideWhenUsed="0" w:qFormat="1"/>
+    <w:lsdException w:name="Intense Quote" w:semiHidden="0" w:uiPriority="30" w:unhideWhenUsed="0" w:qFormat="1"/>
+    <w:lsdException w:name="Medium List 2 Accent 1" w:semiHidden="0" w:uiPriority="66" w:unhideWhenUsed="0"/>
+    <w:lsdException w:name="Medium Grid 1 Accent 1" w:semiHidden="0" w:uiPriority="67" w:unhideWhenUsed="0"/>
+    <w:lsdException w:name="Medium Grid 2 Accent 1" w:semiHidden="0" w:uiPriority="68" w:unhideWhenUsed="0"/>
+    <w:lsdException w:name="Medium Grid 3 Accent 1" w:semiHidden="0" w:uiPriority="69" w:unhideWhenUsed="0"/>
+    <w:lsdException w:name="Dark List Accent 1" w:semiHidden="0" w:uiPriority="70" w:unhideWhenUsed="0"/>
+    <w:lsdException w:name="Colorful Shading Accent 1" w:semiHidden="0" w:uiPriority="71" w:unhideWhenUsed="0"/>
+    <w:lsdException w:name="Colorful List Accent 1" w:semiHidden="0" w:uiPriority="72" w:unhideWhenUsed="0"/>
+    <w:lsdException w:name="Colorful Grid Accent 1" w:semiHidden="0" w:uiPriority="73" w:unhideWhenUsed="0"/>
+    <w:lsdException w:name="Light Shading Accent 2" w:semiHidden="0" w:uiPriority="60" w:unhideWhenUsed="0"/>
+    <w:lsdException w:name="Light List Accent 2" w:semiHidden="0" w:uiPriority="61" w:unhideWhenUsed="0"/>
+    <w:lsdException w:name="Light Grid Accent 2" w:semiHidden="0" w:uiPriority="62" w:unhideWhenUsed="0"/>
+    <w:lsdException w:name="Medium Shading 1 Accent 2" w:semiHidden="0" w:uiPriority="63" w:unhideWhenUsed="0"/>
+    <w:lsdException w:name="Medium Shading 2 Accent 2" w:semiHidden="0" w:uiPriority="64" w:unhideWhenUsed="0"/>
+    <w:lsdException w:name="Medium List 1 Accent 2" w:semiHidden="0" w:uiPriority="65" w:unhideWhenUsed="0"/>
+    <w:lsdException w:name="Medium List 2 Accent 2" w:semiHidden="0" w:uiPriority="66" w:unhideWhenUsed="0"/>
+    <w:lsdException w:name="Medium Grid 1 Accent 2" w:semiHidden="0" w:uiPriority="67" w:unhideWhenUsed="0"/>
+    <w:lsdException w:name="Medium Grid 2 Accent 2" w:semiHidden="0" w:uiPriority="68" w:unhideWhenUsed="0"/>
+    <w:lsdException w:name="Medium Grid 3 Accent 2" w:semiHidden="0" w:uiPriority="69" w:unhideWhenUsed="0"/>
+    <w:lsdException w:name="Dark List Accent 2" w:semiHidden="0" w:uiPriority="70" w:unhideWhenUsed="0"/>
+    <w:lsdException w:name="Colorful Shading Accent 2" w:semiHidden="0" w:uiPriority="71" w:unhideWhenUsed="0"/>
+    <w:lsdException w:name="Colorful List Accent 2" w:semiHidden="0" w:uiPriority="72" w:unhideWhenUsed="0"/>
+    <w:lsdException w:name="Colorful Grid Accent 2" w:semiHidden="0" w:uiPriority="73" w:unhideWhenUsed="0"/>
+    <w:lsdException w:name="Light Shading Accent 3" w:semiHidden="0" w:uiPriority="60" w:unhideWhenUsed="0"/>
+    <w:lsdException w:name="Light List Accent 3" w:semiHidden="0" w:uiPriority="61" w:unhideWhenUsed="0"/>
+    <w:lsdException w:name="Light Grid Accent 3" w:semiHidden="0" w:uiPriority="62" w:unhideWhenUsed="0"/>
+    <w:lsdException w:name="Medium Shading 1 Accent 3" w:semiHidden="0" w:uiPriority="63" w:unhideWhenUsed="0"/>
+    <w:lsdException w:name="Medium Shading 2 Accent 3" w:semiHidden="0" w:uiPriority="64" w:unhideWhenUsed="0"/>
+    <w:lsdException w:name="Medium List 1 Accent 3" w:semiHidden="0" w:uiPriority="65" w:unhideWhenUsed="0"/>
+    <w:lsdException w:name="Medium List 2 Accent 3" w:semiHidden="0" w:uiPriority="66" w:unhideWhenUsed="0"/>
+    <w:lsdException w:name="Medium Grid 1 Accent 3" w:semiHidden="0" w:uiPriority="67" w:unhideWhenUsed="0"/>
+    <w:lsdException w:name="Medium Grid 2 Accent 3" w:semiHidden="0" w:uiPriority="68" w:unhideWhenUsed="0"/>
+    <w:lsdException w:name="Medium Grid 3 Accent 3" w:semiHidden="0" w:uiPriority="69" w:unhideWhenUsed="0"/>
+    <w:lsdException w:name="Dark List Accent 3" w:semiHidden="0" w:uiPriority="70" w:unhideWhenUsed="0"/>
+    <w:lsdException w:name="Colorful Shading Accent 3" w:semiHidden="0" w:uiPriority="71" w:unhideWhenUsed="0"/>
+    <w:lsdException w:name="Colorful List Accent 3" w:semiHidden="0" w:uiPriority="72" w:unhideWhenUsed="0"/>
+    <w:lsdException w:name="Colorful Grid Accent 3" w:semiHidden="0" w:uiPriority="73" w:unhideWhenUsed="0"/>
+    <w:lsdException w:name="Light Shading Accent 4" w:semiHidden="0" w:uiPriority="60" w:unhideWhenUsed="0"/>
+    <w:lsdException w:name="Light List Accent 4" w:semiHidden="0" w:uiPriority="61" w:unhideWhenUsed="0"/>
+    <w:lsdException w:name="Light Grid Accent 4" w:semiHidden="0" w:uiPriority="62" w:unhideWhenUsed="0"/>
+    <w:lsdException w:name="Medium Shading 1 Accent 4" w:semiHidden="0" w:uiPriority="63" w:unhideWhenUsed="0"/>
+    <w:lsdException w:name="Medium Shading 2 Accent 4" w:semiHidden="0" w:uiPriority="64" w:unhideWhenUsed="0"/>
+    <w:lsdException w:name="Medium List 1 Accent 4" w:semiHidden="0" w:uiPriority="65" w:unhideWhenUsed="0"/>
+    <w:lsdException w:name="Medium List 2 Accent 4" w:semiHidden="0" w:uiPriority="66" w:unhideWhenUsed="0"/>
+    <w:lsdException w:name="Medium Grid 1 Accent 4" w:semiHidden="0" w:uiPriority="67" w:unhideWhenUsed="0"/>
+    <w:lsdException w:name="Medium Grid 2 Accent 4" w:semiHidden="0" w:uiPriority="68" w:unhideWhenUsed="0"/>
+    <w:lsdException w:name="Medium Grid 3 Accent 4" w:semiHidden="0" w:uiPriority="69" w:unhideWhenUsed="0"/>
+    <w:lsdException w:name="Dark List Accent 4" w:semiHidden="0" w:uiPriority="70" w:unhideWhenUsed="0"/>
+    <w:lsdException w:name="Colorful Shading Accent 4" w:semiHidden="0" w:uiPriority="71" w:unhideWhenUsed="0"/>
+    <w:lsdException w:name="Colorful List Accent 4" w:semiHidden="0" w:uiPriority="72" w:unhideWhenUsed="0"/>
+    <w:lsdException w:name="Colorful Grid Accent 4" w:semiHidden="0" w:uiPriority="73" w:unhideWhenUsed="0"/>
+    <w:lsdException w:name="Light Shading Accent 5" w:semiHidden="0" w:uiPriority="60" w:unhideWhenUsed="0"/>
+    <w:lsdException w:name="Light List Accent 5" w:semiHidden="0" w:uiPriority="61" w:unhideWhenUsed="0"/>
+    <w:lsdException w:name="Light Grid Accent 5" w:semiHidden="0" w:uiPriority="62" w:unhideWhenUsed="0"/>
+    <w:lsdException w:name="Medium Shading 1 Accent 5" w:semiHidden="0" w:uiPriority="63" w:unhideWhenUsed="0"/>
+    <w:lsdException w:name="Medium Shading 2 Accent 5" w:semiHidden="0" w:uiPriority="64" w:unhideWhenUsed="0"/>
+    <w:lsdException w:name="Medium List 1 Accent 5" w:semiHidden="0" w:uiPriority="65" w:unhideWhenUsed="0"/>
+    <w:lsdException w:name="Medium List 2 Accent 5" w:semiHidden="0" w:uiPriority="66" w:unhideWhenUsed="0"/>
+    <w:lsdException w:name="Medium Grid 1 Accent 5" w:semiHidden="0" w:uiPriority="67" w:unhideWhenUsed="0"/>
+    <w:lsdException w:name="Medium Grid 2 Accent 5" w:semiHidden="0" w:uiPriority="68" w:unhideWhenUsed="0"/>
+    <w:lsdException w:name="Medium Grid 3 Accent 5" w:semiHidden="0" w:uiPriority="69" w:unhideWhenUsed="0"/>
+    <w:lsdException w:name="Dark List Accent 5" w:semiHidden="0" w:uiPriority="70" w:unhideWhenUsed="0"/>
+    <w:lsdException w:name="Colorful Shading Accent 5" w:semiHidden="0" w:uiPriority="71" w:unhideWhenUsed="0"/>
+    <w:lsdException w:name="Colorful List Accent 5" w:semiHidden="0" w:uiPriority="72" w:unhideWhenUsed="0"/>
+    <w:lsdException w:name="Colorful Grid Accent 5" w:semiHidden="0" w:uiPriority="73" w:unhideWhenUsed="0"/>
+    <w:lsdException w:name="Light Shading Accent 6" w:semiHidden="0" w:uiPriority="60" w:unhideWhenUsed="0"/>
+    <w:lsdException w:name="Light List Accent 6" w:semiHidden="0" w:uiPriority="61" w:unhideWhenUsed="0"/>
+    <w:lsdException w:name="Light Grid Accent 6" w:semiHidden="0" w:uiPriority="62" w:unhideWhenUsed="0"/>
+    <w:lsdException w:name="Medium Shading 1 Accent 6" w:semiHidden="0" w:uiPriority="63" w:unhideWhenUsed="0"/>
+    <w:lsdException w:name="Medium Shading 2 Accent 6" w:semiHidden="0" w:uiPriority="64" w:unhideWhenUsed="0"/>
+    <w:lsdException w:name="Medium List 1 Accent 6" w:semiHidden="0" w:uiPriority="65" w:unhideWhenUsed="0"/>
+    <w:lsdException w:name="Medium List 2 Accent 6" w:semiHidden="0" w:uiPriority="66" w:unhideWhenUsed="0"/>
+    <w:lsdException w:name="Medium Grid 1 Accent 6" w:semiHidden="0" w:uiPriority="67" w:unhideWhenUsed="0"/>
+    <w:lsdException w:name="Medium Grid 2 Accent 6" w:semiHidden="0" w:uiPriority="68" w:unhideWhenUsed="0"/>
+    <w:lsdException w:name="Medium Grid 3 Accent 6" w:semiHidden="0" w:uiPriority="69" w:unhideWhenUsed="0"/>
+    <w:lsdException w:name="Dark List Accent 6" w:semiHidden="0" w:uiPriority="70" w:unhideWhenUsed="0"/>
+    <w:lsdException w:name="Colorful Shading Accent 6" w:semiHidden="0" w:uiPriority="71" w:unhideWhenUsed="0"/>
+    <w:lsdException w:name="Colorful List Accent 6" w:semiHidden="0" w:uiPriority="72" w:unhideWhenUsed="0"/>
+    <w:lsdException w:name="Colorful Grid Accent 6" w:semiHidden="0" w:uiPriority="73" w:unhideWhenUsed="0"/>
+    <w:lsdException w:name="Subtle Emphasis" w:semiHidden="0" w:uiPriority="19" w:unhideWhenUsed="0" w:qFormat="1"/>
+    <w:lsdException w:name="Intense Emphasis" w:semiHidden="0" w:uiPriority="21" w:unhideWhenUsed="0" w:qFormat="1"/>
+    <w:lsdException w:name="Subtle Reference" w:semiHidden="0" w:uiPriority="31" w:unhideWhenUsed="0" w:qFormat="1"/>
+    <w:lsdException w:name="Intense Reference" w:semiHidden="0" w:uiPriority="32" w:unhideWhenUsed="0" w:qFormat="1"/>
+    <w:lsdException w:name="Book Title" w:semiHidden="0" w:uiPriority="33" w:unhideWhenUsed="0" w:qFormat="1"/>
+    <w:lsdException w:name="Bibliography" w:uiPriority="37"/>
+    <w:lsdException w:name="TOC Heading" w:uiPriority="39" w:qFormat="1"/>
   </w:latentStyles>
   <w:style w:type="paragraph" w:default="1" w:styleId="Normal">
     <w:name w:val="Normal"/>
     <w:uiPriority w:val="1"/>
     <w:qFormat/>
+    <w:rsid w:val="00051FCF"/>
     <w:rPr>
       <w:rFonts w:ascii="Times New Roman" w:eastAsia="Times New Roman" w:hAnsi="Times New Roman" w:cs="Times New Roman"/>
       <w:lang w:val="hr-HR"/>
@@ -5337,6 +4326,7 @@
     <w:basedOn w:val="Normal"/>
     <w:uiPriority w:val="1"/>
     <w:qFormat/>
+    <w:rsid w:val="00051FCF"/>
     <w:pPr>
       <w:spacing w:before="89"/>
       <w:ind w:left="938" w:hanging="720"/>
@@ -5356,6 +4346,7 @@
     <w:autoRedefine/>
     <w:uiPriority w:val="1"/>
     <w:qFormat/>
+    <w:rsid w:val="00051FCF"/>
     <w:pPr>
       <w:ind w:left="938" w:hanging="720"/>
       <w:outlineLvl w:val="1"/>
@@ -5402,6 +4393,7 @@
     <w:uiPriority w:val="99"/>
     <w:semiHidden/>
     <w:unhideWhenUsed/>
+    <w:qFormat/>
     <w:tblPr>
       <w:tblInd w:w="0" w:type="dxa"/>
       <w:tblCellMar>
@@ -5423,6 +4415,7 @@
     <w:basedOn w:val="Normal"/>
     <w:uiPriority w:val="39"/>
     <w:qFormat/>
+    <w:rsid w:val="00051FCF"/>
     <w:pPr>
       <w:spacing w:before="250"/>
       <w:ind w:left="650" w:hanging="432"/>
@@ -5437,6 +4430,7 @@
     <w:basedOn w:val="Normal"/>
     <w:uiPriority w:val="39"/>
     <w:qFormat/>
+    <w:rsid w:val="00051FCF"/>
     <w:pPr>
       <w:spacing w:before="10"/>
       <w:ind w:left="1298" w:hanging="648"/>
@@ -5451,6 +4445,7 @@
     <w:basedOn w:val="Normal"/>
     <w:uiPriority w:val="1"/>
     <w:qFormat/>
+    <w:rsid w:val="00051FCF"/>
     <w:rPr>
       <w:sz w:val="20"/>
       <w:szCs w:val="20"/>
@@ -5462,6 +4457,7 @@
     <w:link w:val="ListParagraphChar"/>
     <w:uiPriority w:val="1"/>
     <w:qFormat/>
+    <w:rsid w:val="00051FCF"/>
     <w:pPr>
       <w:ind w:left="938" w:hanging="720"/>
     </w:pPr>
@@ -5471,6 +4467,7 @@
     <w:basedOn w:val="Normal"/>
     <w:uiPriority w:val="1"/>
     <w:qFormat/>
+    <w:rsid w:val="00051FCF"/>
   </w:style>
   <w:style w:type="paragraph" w:styleId="Header">
     <w:name w:val="header"/>
@@ -5532,10 +4529,6 @@
     <w:qFormat/>
     <w:rsid w:val="00B90B3B"/>
     <w:pPr>
-      <w:numPr>
-        <w:ilvl w:val="2"/>
-        <w:numId w:val="5"/>
-      </w:numPr>
       <w:tabs>
         <w:tab w:val="left" w:pos="937"/>
         <w:tab w:val="left" w:pos="938"/>
@@ -5592,12 +4585,11 @@
     <w:uiPriority w:val="1"/>
     <w:rsid w:val="00B90B3B"/>
     <w:rPr>
-      <w:rFonts w:ascii="Arial" w:eastAsia="Times New Roman" w:hAnsi="Arial" w:cs="Times New Roman"/>
+      <w:rFonts w:ascii="Arial" w:hAnsi="Arial"/>
       <w:spacing w:val="-50"/>
       <w:w w:val="99"/>
       <w:sz w:val="20"/>
       <w:u w:val="single"/>
-      <w:lang w:val="hr-HR"/>
     </w:rPr>
   </w:style>
   <w:style w:type="character" w:customStyle="1" w:styleId="Heading3Char">
@@ -5755,6 +4747,34 @@
     <w:rPr>
       <w:rFonts w:ascii="Arial" w:eastAsia="Times New Roman" w:hAnsi="Times New Roman" w:cs="Times New Roman"/>
       <w:sz w:val="20"/>
+      <w:lang w:val="hr-HR"/>
+    </w:rPr>
+  </w:style>
+  <w:style w:type="paragraph" w:styleId="BalloonText">
+    <w:name w:val="Balloon Text"/>
+    <w:basedOn w:val="Normal"/>
+    <w:link w:val="BalloonTextChar"/>
+    <w:uiPriority w:val="99"/>
+    <w:semiHidden/>
+    <w:unhideWhenUsed/>
+    <w:rsid w:val="002E0351"/>
+    <w:rPr>
+      <w:rFonts w:ascii="Tahoma" w:hAnsi="Tahoma" w:cs="Tahoma"/>
+      <w:sz w:val="16"/>
+      <w:szCs w:val="16"/>
+    </w:rPr>
+  </w:style>
+  <w:style w:type="character" w:customStyle="1" w:styleId="BalloonTextChar">
+    <w:name w:val="Balloon Text Char"/>
+    <w:basedOn w:val="DefaultParagraphFont"/>
+    <w:link w:val="BalloonText"/>
+    <w:uiPriority w:val="99"/>
+    <w:semiHidden/>
+    <w:rsid w:val="002E0351"/>
+    <w:rPr>
+      <w:rFonts w:ascii="Tahoma" w:eastAsia="Times New Roman" w:hAnsi="Tahoma" w:cs="Tahoma"/>
+      <w:sz w:val="16"/>
+      <w:szCs w:val="16"/>
       <w:lang w:val="hr-HR"/>
     </w:rPr>
   </w:style>

</xml_diff>